<commit_message>
Change the Resume and Add the Answer of Knovos First Interview Round.
</commit_message>
<xml_diff>
--- a/Placement Details/Placement Preparation/DOTNET/ASPNetCore_Interview_QA_Naimish_Sir.docx
+++ b/Placement Details/Placement Preparation/DOTNET/ASPNetCore_Interview_QA_Naimish_Sir.docx
@@ -15,10 +15,7 @@
         <w:pStyle w:val="Heading2"/>
       </w:pPr>
       <w:r>
-        <w:t>What i</w:t>
-      </w:r>
-      <w:r>
-        <w:t xml:space="preserve">s the </w:t>
+        <w:t xml:space="preserve">What is the </w:t>
       </w:r>
       <w:proofErr w:type="spellStart"/>
       <w:r>
@@ -26,10 +23,7 @@
       </w:r>
       <w:proofErr w:type="spellEnd"/>
       <w:r>
-        <w:t xml:space="preserve"> Between Asp.Net Framework and Asp.Net Core</w:t>
-      </w:r>
-      <w:r>
-        <w:t>?</w:t>
+        <w:t xml:space="preserve"> Between Asp.Net Framework and Asp.Net Core?</w:t>
       </w:r>
     </w:p>
     <w:tbl>
@@ -1053,6 +1047,2614 @@
         <w:t>Synchronous is like waiting in line; Asynchronous is like taking a token and doing other work until your turn.</w:t>
       </w:r>
     </w:p>
+    <w:p>
+      <w:pPr>
+        <w:pStyle w:val="Heading3"/>
+      </w:pPr>
+      <w:r>
+        <w:t>What is Tag Helper in ASP.NET Core?</w:t>
+      </w:r>
+    </w:p>
+    <w:p>
+      <w:pPr>
+        <w:pStyle w:val="FirstParagraph"/>
+      </w:pPr>
+      <w:r>
+        <w:t>A Tag Helper in ASP.NET Core allows you to use server-side code to generate and manage HTML elements in Razor views. It makes Razor pages look like normal HTML instead of mixing C# code.</w:t>
+      </w:r>
+    </w:p>
+    <w:p>
+      <w:pPr>
+        <w:pStyle w:val="BodyText"/>
+      </w:pPr>
+      <w:r>
+        <w:t xml:space="preserve">Example: Without Tag Helper: @Html.TextBoxFor(m =&gt; </w:t>
+      </w:r>
+      <w:proofErr w:type="spellStart"/>
+      <w:r>
+        <w:t>m.Name</w:t>
+      </w:r>
+      <w:proofErr w:type="spellEnd"/>
+      <w:r>
+        <w:t xml:space="preserve">) With Tag Helper: </w:t>
+      </w:r>
+    </w:p>
+    <w:p>
+      <w:pPr>
+        <w:pStyle w:val="BodyText"/>
+      </w:pPr>
+      <w:r>
+        <w:t>Benefits: - Cleaner HTML-like markup - IntelliSense support - Strongly typed binding - Easier to maintain</w:t>
+      </w:r>
+    </w:p>
+    <w:p/>
+    <w:p>
+      <w:pPr>
+        <w:pStyle w:val="Heading3"/>
+      </w:pPr>
+      <w:r>
+        <w:t>What is async/await in C#?</w:t>
+      </w:r>
+    </w:p>
+    <w:p>
+      <w:pPr>
+        <w:pStyle w:val="FirstParagraph"/>
+      </w:pPr>
+      <w:r>
+        <w:rPr>
+          <w:b/>
+          <w:bCs/>
+        </w:rPr>
+        <w:t>Answer:</w:t>
+      </w:r>
+      <w:r>
+        <w:t xml:space="preserve"> </w:t>
+      </w:r>
+      <w:r>
+        <w:rPr>
+          <w:rStyle w:val="VerbatimChar"/>
+        </w:rPr>
+        <w:t>async</w:t>
+      </w:r>
+      <w:r>
+        <w:t xml:space="preserve"> and </w:t>
+      </w:r>
+      <w:r>
+        <w:rPr>
+          <w:rStyle w:val="VerbatimChar"/>
+        </w:rPr>
+        <w:t>await</w:t>
+      </w:r>
+      <w:r>
+        <w:t xml:space="preserve"> are keywords in C# for asynchronous programming. - </w:t>
+      </w:r>
+      <w:r>
+        <w:rPr>
+          <w:rStyle w:val="VerbatimChar"/>
+        </w:rPr>
+        <w:t>async</w:t>
+      </w:r>
+      <w:r>
+        <w:t xml:space="preserve"> marks a method as asynchronous (usually returns </w:t>
+      </w:r>
+      <w:r>
+        <w:rPr>
+          <w:rStyle w:val="VerbatimChar"/>
+        </w:rPr>
+        <w:t>Task</w:t>
+      </w:r>
+      <w:r>
+        <w:t xml:space="preserve"> or </w:t>
+      </w:r>
+      <w:r>
+        <w:rPr>
+          <w:rStyle w:val="VerbatimChar"/>
+        </w:rPr>
+        <w:t>Task&lt;T&gt;</w:t>
+      </w:r>
+      <w:r>
+        <w:t>).</w:t>
+      </w:r>
+      <w:r>
+        <w:br/>
+        <w:t xml:space="preserve">- </w:t>
+      </w:r>
+      <w:r>
+        <w:rPr>
+          <w:rStyle w:val="VerbatimChar"/>
+        </w:rPr>
+        <w:t>await</w:t>
+      </w:r>
+      <w:r>
+        <w:t xml:space="preserve"> pauses method execution until the awaited task completes, without blocking the thread.</w:t>
+      </w:r>
+    </w:p>
+    <w:p>
+      <w:pPr>
+        <w:pStyle w:val="BodyText"/>
+      </w:pPr>
+      <w:r>
+        <w:rPr>
+          <w:b/>
+          <w:bCs/>
+        </w:rPr>
+        <w:t>Example:</w:t>
+      </w:r>
+    </w:p>
+    <w:p>
+      <w:pPr>
+        <w:pStyle w:val="SourceCode"/>
+      </w:pPr>
+      <w:r>
+        <w:rPr>
+          <w:rStyle w:val="KeywordTok"/>
+        </w:rPr>
+        <w:t>public</w:t>
+      </w:r>
+      <w:r>
+        <w:rPr>
+          <w:rStyle w:val="NormalTok"/>
+        </w:rPr>
+        <w:t xml:space="preserve"> async Task</w:t>
+      </w:r>
+      <w:r>
+        <w:rPr>
+          <w:rStyle w:val="OperatorTok"/>
+        </w:rPr>
+        <w:t>&lt;</w:t>
+      </w:r>
+      <w:r>
+        <w:rPr>
+          <w:rStyle w:val="DataTypeTok"/>
+        </w:rPr>
+        <w:t>string</w:t>
+      </w:r>
+      <w:r>
+        <w:rPr>
+          <w:rStyle w:val="OperatorTok"/>
+        </w:rPr>
+        <w:t>&gt;</w:t>
+      </w:r>
+      <w:r>
+        <w:rPr>
+          <w:rStyle w:val="NormalTok"/>
+        </w:rPr>
+        <w:t xml:space="preserve"> </w:t>
+      </w:r>
+      <w:proofErr w:type="spellStart"/>
+      <w:r>
+        <w:rPr>
+          <w:rStyle w:val="FunctionTok"/>
+        </w:rPr>
+        <w:t>GetDataAsync</w:t>
+      </w:r>
+      <w:proofErr w:type="spellEnd"/>
+      <w:r>
+        <w:rPr>
+          <w:rStyle w:val="OperatorTok"/>
+        </w:rPr>
+        <w:t>()</w:t>
+      </w:r>
+      <w:r>
+        <w:br/>
+      </w:r>
+      <w:r>
+        <w:rPr>
+          <w:rStyle w:val="OperatorTok"/>
+        </w:rPr>
+        <w:t>{</w:t>
+      </w:r>
+      <w:r>
+        <w:br/>
+      </w:r>
+      <w:r>
+        <w:rPr>
+          <w:rStyle w:val="NormalTok"/>
+        </w:rPr>
+        <w:t xml:space="preserve">    </w:t>
+      </w:r>
+      <w:proofErr w:type="spellStart"/>
+      <w:r>
+        <w:rPr>
+          <w:rStyle w:val="NormalTok"/>
+        </w:rPr>
+        <w:t>HttpClient</w:t>
+      </w:r>
+      <w:proofErr w:type="spellEnd"/>
+      <w:r>
+        <w:rPr>
+          <w:rStyle w:val="NormalTok"/>
+        </w:rPr>
+        <w:t xml:space="preserve"> client </w:t>
+      </w:r>
+      <w:r>
+        <w:rPr>
+          <w:rStyle w:val="OperatorTok"/>
+        </w:rPr>
+        <w:t>=</w:t>
+      </w:r>
+      <w:r>
+        <w:rPr>
+          <w:rStyle w:val="NormalTok"/>
+        </w:rPr>
+        <w:t xml:space="preserve"> </w:t>
+      </w:r>
+      <w:r>
+        <w:rPr>
+          <w:rStyle w:val="KeywordTok"/>
+        </w:rPr>
+        <w:t>new</w:t>
+      </w:r>
+      <w:r>
+        <w:rPr>
+          <w:rStyle w:val="NormalTok"/>
+        </w:rPr>
+        <w:t xml:space="preserve"> </w:t>
+      </w:r>
+      <w:proofErr w:type="spellStart"/>
+      <w:r>
+        <w:rPr>
+          <w:rStyle w:val="FunctionTok"/>
+        </w:rPr>
+        <w:t>HttpClient</w:t>
+      </w:r>
+      <w:proofErr w:type="spellEnd"/>
+      <w:r>
+        <w:rPr>
+          <w:rStyle w:val="OperatorTok"/>
+        </w:rPr>
+        <w:t>();</w:t>
+      </w:r>
+      <w:r>
+        <w:br/>
+      </w:r>
+      <w:r>
+        <w:rPr>
+          <w:rStyle w:val="NormalTok"/>
+        </w:rPr>
+        <w:t xml:space="preserve">    </w:t>
+      </w:r>
+      <w:r>
+        <w:rPr>
+          <w:rStyle w:val="DataTypeTok"/>
+        </w:rPr>
+        <w:t>string</w:t>
+      </w:r>
+      <w:r>
+        <w:rPr>
+          <w:rStyle w:val="NormalTok"/>
+        </w:rPr>
+        <w:t xml:space="preserve"> result </w:t>
+      </w:r>
+      <w:r>
+        <w:rPr>
+          <w:rStyle w:val="OperatorTok"/>
+        </w:rPr>
+        <w:t>=</w:t>
+      </w:r>
+      <w:r>
+        <w:rPr>
+          <w:rStyle w:val="NormalTok"/>
+        </w:rPr>
+        <w:t xml:space="preserve"> await </w:t>
+      </w:r>
+      <w:proofErr w:type="spellStart"/>
+      <w:r>
+        <w:rPr>
+          <w:rStyle w:val="NormalTok"/>
+        </w:rPr>
+        <w:t>client</w:t>
+      </w:r>
+      <w:r>
+        <w:rPr>
+          <w:rStyle w:val="OperatorTok"/>
+        </w:rPr>
+        <w:t>.</w:t>
+      </w:r>
+      <w:r>
+        <w:rPr>
+          <w:rStyle w:val="FunctionTok"/>
+        </w:rPr>
+        <w:t>GetStringAsync</w:t>
+      </w:r>
+      <w:proofErr w:type="spellEnd"/>
+      <w:r>
+        <w:rPr>
+          <w:rStyle w:val="OperatorTok"/>
+        </w:rPr>
+        <w:t>(</w:t>
+      </w:r>
+      <w:r>
+        <w:rPr>
+          <w:rStyle w:val="StringTok"/>
+        </w:rPr>
+        <w:t>"https://example.com"</w:t>
+      </w:r>
+      <w:r>
+        <w:rPr>
+          <w:rStyle w:val="OperatorTok"/>
+        </w:rPr>
+        <w:t>);</w:t>
+      </w:r>
+      <w:r>
+        <w:br/>
+      </w:r>
+      <w:r>
+        <w:rPr>
+          <w:rStyle w:val="NormalTok"/>
+        </w:rPr>
+        <w:t xml:space="preserve">    </w:t>
+      </w:r>
+      <w:r>
+        <w:rPr>
+          <w:rStyle w:val="KeywordTok"/>
+        </w:rPr>
+        <w:t>return</w:t>
+      </w:r>
+      <w:r>
+        <w:rPr>
+          <w:rStyle w:val="NormalTok"/>
+        </w:rPr>
+        <w:t xml:space="preserve"> result</w:t>
+      </w:r>
+      <w:r>
+        <w:rPr>
+          <w:rStyle w:val="OperatorTok"/>
+        </w:rPr>
+        <w:t>;</w:t>
+      </w:r>
+      <w:r>
+        <w:br/>
+      </w:r>
+      <w:r>
+        <w:rPr>
+          <w:rStyle w:val="OperatorTok"/>
+        </w:rPr>
+        <w:t>}</w:t>
+      </w:r>
+    </w:p>
+    <w:p>
+      <w:pPr>
+        <w:pStyle w:val="FirstParagraph"/>
+      </w:pPr>
+      <w:r>
+        <w:rPr>
+          <w:b/>
+          <w:bCs/>
+        </w:rPr>
+        <w:t>Use:</w:t>
+      </w:r>
+      <w:r>
+        <w:t xml:space="preserve"> Improves responsiveness (UI doesn’t freeze during long tasks).</w:t>
+      </w:r>
+    </w:p>
+    <w:p/>
+    <w:p>
+      <w:pPr>
+        <w:pStyle w:val="Heading3"/>
+      </w:pPr>
+      <w:r>
+        <w:lastRenderedPageBreak/>
+        <w:t>What are the filters in ASP.NET Core?</w:t>
+      </w:r>
+    </w:p>
+    <w:p>
+      <w:pPr>
+        <w:pStyle w:val="FirstParagraph"/>
+      </w:pPr>
+      <w:r>
+        <w:rPr>
+          <w:b/>
+          <w:bCs/>
+        </w:rPr>
+        <w:t>Answer:</w:t>
+      </w:r>
+      <w:r>
+        <w:t xml:space="preserve"> </w:t>
+      </w:r>
+    </w:p>
+    <w:p>
+      <w:pPr>
+        <w:pStyle w:val="FirstParagraph"/>
+      </w:pPr>
+      <w:r>
+        <w:t>Filters allow custom code to run before or after certain pipeline stages.</w:t>
+      </w:r>
+    </w:p>
+    <w:p>
+      <w:pPr>
+        <w:pStyle w:val="FirstParagraph"/>
+      </w:pPr>
+      <w:r>
+        <w:t xml:space="preserve"> Types: </w:t>
+      </w:r>
+    </w:p>
+    <w:p>
+      <w:pPr>
+        <w:pStyle w:val="FirstParagraph"/>
+      </w:pPr>
+      <w:r>
+        <w:t xml:space="preserve">1. </w:t>
+      </w:r>
+      <w:r>
+        <w:rPr>
+          <w:b/>
+          <w:bCs/>
+        </w:rPr>
+        <w:t>Authorization Filters</w:t>
+      </w:r>
+      <w:r>
+        <w:t xml:space="preserve"> → security checks (e.g., </w:t>
+      </w:r>
+      <w:r>
+        <w:rPr>
+          <w:rStyle w:val="VerbatimChar"/>
+        </w:rPr>
+        <w:t>[Authorize]</w:t>
+      </w:r>
+      <w:r>
+        <w:t>).</w:t>
+      </w:r>
+    </w:p>
+    <w:p>
+      <w:pPr>
+        <w:pStyle w:val="FirstParagraph"/>
+      </w:pPr>
+      <w:r>
+        <w:t xml:space="preserve">2. </w:t>
+      </w:r>
+      <w:r>
+        <w:rPr>
+          <w:b/>
+          <w:bCs/>
+        </w:rPr>
+        <w:t>Resource Filters</w:t>
+      </w:r>
+      <w:r>
+        <w:t xml:space="preserve"> → caching, resource setup. </w:t>
+      </w:r>
+    </w:p>
+    <w:p>
+      <w:pPr>
+        <w:pStyle w:val="FirstParagraph"/>
+      </w:pPr>
+      <w:r>
+        <w:t xml:space="preserve">3. </w:t>
+      </w:r>
+      <w:r>
+        <w:rPr>
+          <w:b/>
+          <w:bCs/>
+        </w:rPr>
+        <w:t>Action Filters</w:t>
+      </w:r>
+      <w:r>
+        <w:t xml:space="preserve"> → pre/post logic around action execution. </w:t>
+      </w:r>
+    </w:p>
+    <w:p>
+      <w:pPr>
+        <w:pStyle w:val="FirstParagraph"/>
+      </w:pPr>
+      <w:r>
+        <w:t xml:space="preserve">4. </w:t>
+      </w:r>
+      <w:r>
+        <w:rPr>
+          <w:b/>
+          <w:bCs/>
+        </w:rPr>
+        <w:t>Exception Filters</w:t>
+      </w:r>
+      <w:r>
+        <w:t xml:space="preserve"> → handle unhandled errors. </w:t>
+      </w:r>
+    </w:p>
+    <w:p>
+      <w:pPr>
+        <w:pStyle w:val="FirstParagraph"/>
+      </w:pPr>
+      <w:r>
+        <w:t xml:space="preserve">5. </w:t>
+      </w:r>
+      <w:r>
+        <w:rPr>
+          <w:b/>
+          <w:bCs/>
+        </w:rPr>
+        <w:t>Result Filters</w:t>
+      </w:r>
+      <w:r>
+        <w:t xml:space="preserve"> → run before/after the action result executes.</w:t>
+      </w:r>
+    </w:p>
+    <w:p>
+      <w:pPr>
+        <w:pStyle w:val="BodyText"/>
+      </w:pPr>
+      <w:r>
+        <w:rPr>
+          <w:b/>
+          <w:bCs/>
+        </w:rPr>
+        <w:t>Use:</w:t>
+      </w:r>
+      <w:r>
+        <w:t xml:space="preserve"> Handle cross-cutting concerns (logging, error handling, caching, security).</w:t>
+      </w:r>
+    </w:p>
+    <w:p>
+      <w:pPr>
+        <w:pStyle w:val="BodyText"/>
+      </w:pPr>
+    </w:p>
+    <w:p>
+      <w:pPr>
+        <w:pStyle w:val="Heading3"/>
+      </w:pPr>
+      <w:r>
+        <w:t xml:space="preserve">What is </w:t>
+      </w:r>
+      <w:proofErr w:type="spellStart"/>
+      <w:r>
+        <w:t>appsettings.json</w:t>
+      </w:r>
+      <w:proofErr w:type="spellEnd"/>
+      <w:r>
+        <w:t xml:space="preserve"> used for?</w:t>
+      </w:r>
+    </w:p>
+    <w:p>
+      <w:pPr>
+        <w:pStyle w:val="FirstParagraph"/>
+      </w:pPr>
+      <w:r>
+        <w:rPr>
+          <w:b/>
+          <w:bCs/>
+        </w:rPr>
+        <w:t>Answer:</w:t>
+      </w:r>
+      <w:r>
+        <w:t xml:space="preserve"> </w:t>
+      </w:r>
+      <w:proofErr w:type="spellStart"/>
+      <w:r>
+        <w:rPr>
+          <w:rStyle w:val="VerbatimChar"/>
+        </w:rPr>
+        <w:t>appsettings.json</w:t>
+      </w:r>
+      <w:proofErr w:type="spellEnd"/>
+      <w:r>
+        <w:t xml:space="preserve"> is a configuration file used to store application settings like connection strings, logging, API keys, etc.</w:t>
+      </w:r>
+    </w:p>
+    <w:p>
+      <w:pPr>
+        <w:pStyle w:val="BodyText"/>
+      </w:pPr>
+      <w:r>
+        <w:rPr>
+          <w:b/>
+          <w:bCs/>
+        </w:rPr>
+        <w:t>Example:</w:t>
+      </w:r>
+    </w:p>
+    <w:p>
+      <w:pPr>
+        <w:pStyle w:val="SourceCode"/>
+      </w:pPr>
+      <w:r>
+        <w:rPr>
+          <w:rStyle w:val="FunctionTok"/>
+        </w:rPr>
+        <w:t>{</w:t>
+      </w:r>
+      <w:r>
+        <w:br/>
+      </w:r>
+      <w:r>
+        <w:rPr>
+          <w:rStyle w:val="NormalTok"/>
+        </w:rPr>
+        <w:t xml:space="preserve">  </w:t>
+      </w:r>
+      <w:r>
+        <w:rPr>
+          <w:rStyle w:val="DataTypeTok"/>
+        </w:rPr>
+        <w:t>"</w:t>
+      </w:r>
+      <w:proofErr w:type="spellStart"/>
+      <w:r>
+        <w:rPr>
+          <w:rStyle w:val="DataTypeTok"/>
+        </w:rPr>
+        <w:t>ConnectionStrings</w:t>
+      </w:r>
+      <w:proofErr w:type="spellEnd"/>
+      <w:r>
+        <w:rPr>
+          <w:rStyle w:val="DataTypeTok"/>
+        </w:rPr>
+        <w:t>"</w:t>
+      </w:r>
+      <w:r>
+        <w:rPr>
+          <w:rStyle w:val="FunctionTok"/>
+        </w:rPr>
+        <w:t>:</w:t>
+      </w:r>
+      <w:r>
+        <w:rPr>
+          <w:rStyle w:val="NormalTok"/>
+        </w:rPr>
+        <w:t xml:space="preserve"> </w:t>
+      </w:r>
+      <w:r>
+        <w:rPr>
+          <w:rStyle w:val="FunctionTok"/>
+        </w:rPr>
+        <w:t>{</w:t>
+      </w:r>
+      <w:r>
+        <w:br/>
+      </w:r>
+      <w:r>
+        <w:rPr>
+          <w:rStyle w:val="NormalTok"/>
+        </w:rPr>
+        <w:t xml:space="preserve">    </w:t>
+      </w:r>
+      <w:r>
+        <w:rPr>
+          <w:rStyle w:val="DataTypeTok"/>
+        </w:rPr>
+        <w:t>"</w:t>
+      </w:r>
+      <w:proofErr w:type="spellStart"/>
+      <w:r>
+        <w:rPr>
+          <w:rStyle w:val="DataTypeTok"/>
+        </w:rPr>
+        <w:t>DefaultConnection</w:t>
+      </w:r>
+      <w:proofErr w:type="spellEnd"/>
+      <w:r>
+        <w:rPr>
+          <w:rStyle w:val="DataTypeTok"/>
+        </w:rPr>
+        <w:t>"</w:t>
+      </w:r>
+      <w:r>
+        <w:rPr>
+          <w:rStyle w:val="FunctionTok"/>
+        </w:rPr>
+        <w:t>:</w:t>
+      </w:r>
+      <w:r>
+        <w:rPr>
+          <w:rStyle w:val="NormalTok"/>
+        </w:rPr>
+        <w:t xml:space="preserve"> </w:t>
+      </w:r>
+      <w:r>
+        <w:rPr>
+          <w:rStyle w:val="StringTok"/>
+        </w:rPr>
+        <w:t>"Server=.;Database=</w:t>
+      </w:r>
+      <w:proofErr w:type="spellStart"/>
+      <w:r>
+        <w:rPr>
+          <w:rStyle w:val="StringTok"/>
+        </w:rPr>
+        <w:t>MyDb;Trusted_Connection</w:t>
+      </w:r>
+      <w:proofErr w:type="spellEnd"/>
+      <w:r>
+        <w:rPr>
+          <w:rStyle w:val="StringTok"/>
+        </w:rPr>
+        <w:t>=True;"</w:t>
+      </w:r>
+      <w:r>
+        <w:br/>
+      </w:r>
+      <w:r>
+        <w:rPr>
+          <w:rStyle w:val="NormalTok"/>
+        </w:rPr>
+        <w:t xml:space="preserve">  </w:t>
+      </w:r>
+      <w:r>
+        <w:rPr>
+          <w:rStyle w:val="FunctionTok"/>
+        </w:rPr>
+        <w:t>},</w:t>
+      </w:r>
+      <w:r>
+        <w:br/>
+      </w:r>
+      <w:r>
+        <w:rPr>
+          <w:rStyle w:val="NormalTok"/>
+        </w:rPr>
+        <w:t xml:space="preserve">  </w:t>
+      </w:r>
+      <w:r>
+        <w:rPr>
+          <w:rStyle w:val="DataTypeTok"/>
+        </w:rPr>
+        <w:t>"</w:t>
+      </w:r>
+      <w:proofErr w:type="spellStart"/>
+      <w:r>
+        <w:rPr>
+          <w:rStyle w:val="DataTypeTok"/>
+        </w:rPr>
+        <w:t>AppSettings</w:t>
+      </w:r>
+      <w:proofErr w:type="spellEnd"/>
+      <w:r>
+        <w:rPr>
+          <w:rStyle w:val="DataTypeTok"/>
+        </w:rPr>
+        <w:t>"</w:t>
+      </w:r>
+      <w:r>
+        <w:rPr>
+          <w:rStyle w:val="FunctionTok"/>
+        </w:rPr>
+        <w:t>:</w:t>
+      </w:r>
+      <w:r>
+        <w:rPr>
+          <w:rStyle w:val="NormalTok"/>
+        </w:rPr>
+        <w:t xml:space="preserve"> </w:t>
+      </w:r>
+      <w:r>
+        <w:rPr>
+          <w:rStyle w:val="FunctionTok"/>
+        </w:rPr>
+        <w:t>{</w:t>
+      </w:r>
+      <w:r>
+        <w:br/>
+      </w:r>
+      <w:r>
+        <w:rPr>
+          <w:rStyle w:val="NormalTok"/>
+        </w:rPr>
+        <w:t xml:space="preserve">    </w:t>
+      </w:r>
+      <w:r>
+        <w:rPr>
+          <w:rStyle w:val="DataTypeTok"/>
+        </w:rPr>
+        <w:t>"</w:t>
+      </w:r>
+      <w:proofErr w:type="spellStart"/>
+      <w:r>
+        <w:rPr>
+          <w:rStyle w:val="DataTypeTok"/>
+        </w:rPr>
+        <w:t>JwtSecret</w:t>
+      </w:r>
+      <w:proofErr w:type="spellEnd"/>
+      <w:r>
+        <w:rPr>
+          <w:rStyle w:val="DataTypeTok"/>
+        </w:rPr>
+        <w:t>"</w:t>
+      </w:r>
+      <w:r>
+        <w:rPr>
+          <w:rStyle w:val="FunctionTok"/>
+        </w:rPr>
+        <w:t>:</w:t>
+      </w:r>
+      <w:r>
+        <w:rPr>
+          <w:rStyle w:val="NormalTok"/>
+        </w:rPr>
+        <w:t xml:space="preserve"> </w:t>
+      </w:r>
+      <w:r>
+        <w:rPr>
+          <w:rStyle w:val="StringTok"/>
+        </w:rPr>
+        <w:t>"my-secret-key"</w:t>
+      </w:r>
+      <w:r>
+        <w:br/>
+      </w:r>
+      <w:r>
+        <w:rPr>
+          <w:rStyle w:val="NormalTok"/>
+        </w:rPr>
+        <w:t xml:space="preserve">  </w:t>
+      </w:r>
+      <w:r>
+        <w:rPr>
+          <w:rStyle w:val="FunctionTok"/>
+        </w:rPr>
+        <w:t>}</w:t>
+      </w:r>
+      <w:r>
+        <w:br/>
+      </w:r>
+      <w:r>
+        <w:rPr>
+          <w:rStyle w:val="FunctionTok"/>
+        </w:rPr>
+        <w:t>}</w:t>
+      </w:r>
+    </w:p>
+    <w:p>
+      <w:pPr>
+        <w:pStyle w:val="FirstParagraph"/>
+      </w:pPr>
+      <w:r>
+        <w:t xml:space="preserve">Access via </w:t>
+      </w:r>
+      <w:proofErr w:type="spellStart"/>
+      <w:r>
+        <w:rPr>
+          <w:rStyle w:val="VerbatimChar"/>
+        </w:rPr>
+        <w:t>IConfiguration</w:t>
+      </w:r>
+      <w:proofErr w:type="spellEnd"/>
+      <w:r>
+        <w:t>.</w:t>
+      </w:r>
+    </w:p>
+    <w:p>
+      <w:pPr>
+        <w:pStyle w:val="BodyText"/>
+      </w:pPr>
+      <w:r>
+        <w:rPr>
+          <w:b/>
+          <w:bCs/>
+        </w:rPr>
+        <w:t>Use:</w:t>
+      </w:r>
+      <w:r>
+        <w:t xml:space="preserve"> Centralizes config, supports environment-specific files, allows strong typed binding.</w:t>
+      </w:r>
+    </w:p>
+    <w:p>
+      <w:pPr>
+        <w:pStyle w:val="BodyText"/>
+      </w:pPr>
+    </w:p>
+    <w:p>
+      <w:pPr>
+        <w:pStyle w:val="Heading3"/>
+      </w:pPr>
+      <w:r>
+        <w:t>What is ASP.NET Core Web API?</w:t>
+      </w:r>
+    </w:p>
+    <w:p>
+      <w:pPr>
+        <w:pStyle w:val="FirstParagraph"/>
+      </w:pPr>
+      <w:r>
+        <w:rPr>
+          <w:b/>
+          <w:bCs/>
+        </w:rPr>
+        <w:t>Answer:</w:t>
+      </w:r>
+      <w:r>
+        <w:t xml:space="preserve"> ASP.NET Core Web API is a framework for building HTTP-based RESTful services. It is cross-platform, lightweight, and high-performance.</w:t>
+      </w:r>
+    </w:p>
+    <w:p>
+      <w:pPr>
+        <w:pStyle w:val="BodyText"/>
+      </w:pPr>
+      <w:r>
+        <w:rPr>
+          <w:b/>
+          <w:bCs/>
+        </w:rPr>
+        <w:t>Features:</w:t>
+      </w:r>
+      <w:r>
+        <w:t xml:space="preserve"> - Supports JSON by default. - Uses HTTP verbs for CRUD (GET, POST, PUT, DELETE). - Built-in Dependency Injection. - Middleware-based pipeline. - Swagger/</w:t>
+      </w:r>
+      <w:proofErr w:type="spellStart"/>
+      <w:r>
+        <w:t>OpenAPI</w:t>
+      </w:r>
+      <w:proofErr w:type="spellEnd"/>
+      <w:r>
+        <w:t xml:space="preserve"> support for documentation.</w:t>
+      </w:r>
+    </w:p>
+    <w:p>
+      <w:pPr>
+        <w:pStyle w:val="BodyText"/>
+      </w:pPr>
+      <w:r>
+        <w:rPr>
+          <w:b/>
+          <w:bCs/>
+        </w:rPr>
+        <w:lastRenderedPageBreak/>
+        <w:t>Use:</w:t>
+      </w:r>
+      <w:r>
+        <w:t xml:space="preserve"> To build APIs consumed by web apps, mobile apps, microservices.</w:t>
+      </w:r>
+    </w:p>
+    <w:p>
+      <w:pPr>
+        <w:pStyle w:val="BodyText"/>
+      </w:pPr>
+    </w:p>
+    <w:p>
+      <w:pPr>
+        <w:pStyle w:val="Heading3"/>
+      </w:pPr>
+      <w:r>
+        <w:t>What is Model Binding in ASP.NET Core?</w:t>
+      </w:r>
+    </w:p>
+    <w:p>
+      <w:pPr>
+        <w:pStyle w:val="FirstParagraph"/>
+      </w:pPr>
+      <w:r>
+        <w:rPr>
+          <w:b/>
+          <w:bCs/>
+        </w:rPr>
+        <w:t>Answer:</w:t>
+      </w:r>
+      <w:r>
+        <w:t xml:space="preserve"> Model Binding automatically maps data from HTTP requests (query string, route values, form, headers, body) to action method parameters or model objects.</w:t>
+      </w:r>
+    </w:p>
+    <w:p>
+      <w:pPr>
+        <w:pStyle w:val="BodyText"/>
+      </w:pPr>
+      <w:r>
+        <w:rPr>
+          <w:b/>
+          <w:bCs/>
+        </w:rPr>
+        <w:t>Example:</w:t>
+      </w:r>
+    </w:p>
+    <w:p>
+      <w:pPr>
+        <w:pStyle w:val="SourceCode"/>
+      </w:pPr>
+      <w:r>
+        <w:rPr>
+          <w:rStyle w:val="KeywordTok"/>
+        </w:rPr>
+        <w:t>public</w:t>
+      </w:r>
+      <w:r>
+        <w:rPr>
+          <w:rStyle w:val="NormalTok"/>
+        </w:rPr>
+        <w:t xml:space="preserve"> </w:t>
+      </w:r>
+      <w:proofErr w:type="spellStart"/>
+      <w:r>
+        <w:rPr>
+          <w:rStyle w:val="NormalTok"/>
+        </w:rPr>
+        <w:t>IActionResult</w:t>
+      </w:r>
+      <w:proofErr w:type="spellEnd"/>
+      <w:r>
+        <w:rPr>
+          <w:rStyle w:val="NormalTok"/>
+        </w:rPr>
+        <w:t xml:space="preserve"> </w:t>
+      </w:r>
+      <w:r>
+        <w:rPr>
+          <w:rStyle w:val="FunctionTok"/>
+        </w:rPr>
+        <w:t>Create</w:t>
+      </w:r>
+      <w:r>
+        <w:rPr>
+          <w:rStyle w:val="OperatorTok"/>
+        </w:rPr>
+        <w:t>(</w:t>
+      </w:r>
+      <w:r>
+        <w:rPr>
+          <w:rStyle w:val="NormalTok"/>
+        </w:rPr>
+        <w:t>User user</w:t>
+      </w:r>
+      <w:r>
+        <w:rPr>
+          <w:rStyle w:val="OperatorTok"/>
+        </w:rPr>
+        <w:t>)</w:t>
+      </w:r>
+      <w:r>
+        <w:br/>
+      </w:r>
+      <w:r>
+        <w:rPr>
+          <w:rStyle w:val="OperatorTok"/>
+        </w:rPr>
+        <w:t>{</w:t>
+      </w:r>
+      <w:r>
+        <w:br/>
+      </w:r>
+      <w:r>
+        <w:rPr>
+          <w:rStyle w:val="NormalTok"/>
+        </w:rPr>
+        <w:t xml:space="preserve">    </w:t>
+      </w:r>
+      <w:r>
+        <w:rPr>
+          <w:rStyle w:val="KeywordTok"/>
+        </w:rPr>
+        <w:t>return</w:t>
+      </w:r>
+      <w:r>
+        <w:rPr>
+          <w:rStyle w:val="NormalTok"/>
+        </w:rPr>
+        <w:t xml:space="preserve"> </w:t>
+      </w:r>
+      <w:r>
+        <w:rPr>
+          <w:rStyle w:val="FunctionTok"/>
+        </w:rPr>
+        <w:t>Ok</w:t>
+      </w:r>
+      <w:r>
+        <w:rPr>
+          <w:rStyle w:val="OperatorTok"/>
+        </w:rPr>
+        <w:t>(</w:t>
+      </w:r>
+      <w:r>
+        <w:rPr>
+          <w:rStyle w:val="NormalTok"/>
+        </w:rPr>
+        <w:t>user</w:t>
+      </w:r>
+      <w:r>
+        <w:rPr>
+          <w:rStyle w:val="OperatorTok"/>
+        </w:rPr>
+        <w:t>);</w:t>
+      </w:r>
+      <w:r>
+        <w:br/>
+      </w:r>
+      <w:r>
+        <w:rPr>
+          <w:rStyle w:val="OperatorTok"/>
+        </w:rPr>
+        <w:t>}</w:t>
+      </w:r>
+    </w:p>
+    <w:p>
+      <w:pPr>
+        <w:pStyle w:val="FirstParagraph"/>
+      </w:pPr>
+      <w:r>
+        <w:t xml:space="preserve">Request JSON </w:t>
+      </w:r>
+      <w:r>
+        <w:rPr>
+          <w:rStyle w:val="VerbatimChar"/>
+        </w:rPr>
+        <w:t>{ "Id":1, "</w:t>
+      </w:r>
+      <w:proofErr w:type="spellStart"/>
+      <w:r>
+        <w:rPr>
+          <w:rStyle w:val="VerbatimChar"/>
+        </w:rPr>
+        <w:t>Name":"John</w:t>
+      </w:r>
+      <w:proofErr w:type="spellEnd"/>
+      <w:r>
+        <w:rPr>
+          <w:rStyle w:val="VerbatimChar"/>
+        </w:rPr>
+        <w:t>" }</w:t>
+      </w:r>
+      <w:r>
+        <w:t xml:space="preserve"> will bind to </w:t>
+      </w:r>
+      <w:r>
+        <w:rPr>
+          <w:rStyle w:val="VerbatimChar"/>
+        </w:rPr>
+        <w:t>User</w:t>
+      </w:r>
+      <w:r>
+        <w:t>.</w:t>
+      </w:r>
+    </w:p>
+    <w:p>
+      <w:pPr>
+        <w:pStyle w:val="BodyText"/>
+      </w:pPr>
+      <w:r>
+        <w:rPr>
+          <w:b/>
+          <w:bCs/>
+        </w:rPr>
+        <w:t>Use:</w:t>
+      </w:r>
+      <w:r>
+        <w:t xml:space="preserve"> Avoids manual parsing, supports validation, reduces boilerplate.</w:t>
+      </w:r>
+    </w:p>
+    <w:p>
+      <w:pPr>
+        <w:pStyle w:val="BodyText"/>
+      </w:pPr>
+    </w:p>
+    <w:p>
+      <w:pPr>
+        <w:pStyle w:val="Heading3"/>
+      </w:pPr>
+      <w:r>
+        <w:t>What is Swagger and why is it used?</w:t>
+      </w:r>
+    </w:p>
+    <w:p>
+      <w:pPr>
+        <w:pStyle w:val="FirstParagraph"/>
+      </w:pPr>
+      <w:r>
+        <w:rPr>
+          <w:b/>
+          <w:bCs/>
+        </w:rPr>
+        <w:t>Answer:</w:t>
+      </w:r>
+      <w:r>
+        <w:t xml:space="preserve"> Swagger is a tool for API documentation and testing (via </w:t>
+      </w:r>
+      <w:proofErr w:type="spellStart"/>
+      <w:r>
+        <w:t>OpenAPI</w:t>
+      </w:r>
+      <w:proofErr w:type="spellEnd"/>
+      <w:r>
+        <w:t xml:space="preserve"> spec). In ASP.NET Core, integrated using </w:t>
+      </w:r>
+      <w:proofErr w:type="spellStart"/>
+      <w:r>
+        <w:t>Swashbuckle</w:t>
+      </w:r>
+      <w:proofErr w:type="spellEnd"/>
+      <w:r>
+        <w:t>.</w:t>
+      </w:r>
+    </w:p>
+    <w:p>
+      <w:pPr>
+        <w:pStyle w:val="BodyText"/>
+      </w:pPr>
+      <w:r>
+        <w:rPr>
+          <w:b/>
+          <w:bCs/>
+        </w:rPr>
+        <w:t>Uses:</w:t>
+      </w:r>
+      <w:r>
+        <w:t xml:space="preserve"> - Provides interactive UI to explore/test endpoints. - Auto-generates documentation. - Shares clear API contract with front-end teams.</w:t>
+      </w:r>
+    </w:p>
+    <w:p>
+      <w:pPr>
+        <w:pStyle w:val="BodyText"/>
+      </w:pPr>
+      <w:r>
+        <w:rPr>
+          <w:b/>
+          <w:bCs/>
+        </w:rPr>
+        <w:t>Setup:</w:t>
+      </w:r>
+      <w:r>
+        <w:t xml:space="preserve"> Add </w:t>
+      </w:r>
+      <w:proofErr w:type="spellStart"/>
+      <w:r>
+        <w:rPr>
+          <w:rStyle w:val="VerbatimChar"/>
+        </w:rPr>
+        <w:t>AddSwaggerGen</w:t>
+      </w:r>
+      <w:proofErr w:type="spellEnd"/>
+      <w:r>
+        <w:rPr>
+          <w:rStyle w:val="VerbatimChar"/>
+        </w:rPr>
+        <w:t>()</w:t>
+      </w:r>
+      <w:r>
+        <w:t xml:space="preserve"> in </w:t>
+      </w:r>
+      <w:proofErr w:type="spellStart"/>
+      <w:r>
+        <w:rPr>
+          <w:rStyle w:val="VerbatimChar"/>
+        </w:rPr>
+        <w:t>Program.cs</w:t>
+      </w:r>
+      <w:proofErr w:type="spellEnd"/>
+      <w:r>
+        <w:t xml:space="preserve"> and enable via </w:t>
+      </w:r>
+      <w:proofErr w:type="spellStart"/>
+      <w:r>
+        <w:rPr>
+          <w:rStyle w:val="VerbatimChar"/>
+        </w:rPr>
+        <w:t>app.UseSwagger</w:t>
+      </w:r>
+      <w:proofErr w:type="spellEnd"/>
+      <w:r>
+        <w:rPr>
+          <w:rStyle w:val="VerbatimChar"/>
+        </w:rPr>
+        <w:t xml:space="preserve">(); </w:t>
+      </w:r>
+      <w:proofErr w:type="spellStart"/>
+      <w:r>
+        <w:rPr>
+          <w:rStyle w:val="VerbatimChar"/>
+        </w:rPr>
+        <w:t>app.UseSwaggerUI</w:t>
+      </w:r>
+      <w:proofErr w:type="spellEnd"/>
+      <w:r>
+        <w:rPr>
+          <w:rStyle w:val="VerbatimChar"/>
+        </w:rPr>
+        <w:t>();</w:t>
+      </w:r>
+      <w:r>
+        <w:t>.</w:t>
+      </w:r>
+    </w:p>
+    <w:p>
+      <w:pPr>
+        <w:pStyle w:val="BodyText"/>
+      </w:pPr>
+    </w:p>
+    <w:p>
+      <w:pPr>
+        <w:pStyle w:val="Heading3"/>
+      </w:pPr>
+      <w:r>
+        <w:t>What is JWT Authentication?</w:t>
+      </w:r>
+    </w:p>
+    <w:p>
+      <w:pPr>
+        <w:pStyle w:val="FirstParagraph"/>
+      </w:pPr>
+      <w:r>
+        <w:rPr>
+          <w:b/>
+          <w:bCs/>
+        </w:rPr>
+        <w:t>Answer:</w:t>
+      </w:r>
+      <w:r>
+        <w:t xml:space="preserve"> JWT (JSON Web Token) Authentication is a stateless authentication mechanism where server issues a signed token after login. Clients send this token in headers for subsequent requests.</w:t>
+      </w:r>
+    </w:p>
+    <w:p>
+      <w:pPr>
+        <w:pStyle w:val="BodyText"/>
+      </w:pPr>
+      <w:r>
+        <w:rPr>
+          <w:b/>
+          <w:bCs/>
+        </w:rPr>
+        <w:t>Structure:</w:t>
+      </w:r>
+      <w:r>
+        <w:t xml:space="preserve"> Header + Payload (claims like </w:t>
+      </w:r>
+      <w:proofErr w:type="spellStart"/>
+      <w:r>
+        <w:t>userId</w:t>
+      </w:r>
+      <w:proofErr w:type="spellEnd"/>
+      <w:r>
+        <w:t>, role, expiry) + Signature.</w:t>
+      </w:r>
+    </w:p>
+    <w:p>
+      <w:pPr>
+        <w:pStyle w:val="BodyText"/>
+      </w:pPr>
+      <w:r>
+        <w:rPr>
+          <w:b/>
+          <w:bCs/>
+        </w:rPr>
+        <w:t>Use:</w:t>
+      </w:r>
+      <w:r>
+        <w:t xml:space="preserve"> Secure APIs, enable stateless auth, support mobile/web/microservices.</w:t>
+      </w:r>
+    </w:p>
+    <w:p>
+      <w:pPr>
+        <w:pStyle w:val="BodyText"/>
+      </w:pPr>
+      <w:r>
+        <w:rPr>
+          <w:b/>
+          <w:bCs/>
+        </w:rPr>
+        <w:t>Example:</w:t>
+      </w:r>
+    </w:p>
+    <w:p>
+      <w:pPr>
+        <w:pStyle w:val="SourceCode"/>
+        <w:rPr>
+          <w:rStyle w:val="VerbatimChar"/>
+        </w:rPr>
+      </w:pPr>
+      <w:r>
+        <w:rPr>
+          <w:rStyle w:val="VerbatimChar"/>
+        </w:rPr>
+        <w:t>Authorization: Bearer &lt;</w:t>
+      </w:r>
+      <w:proofErr w:type="spellStart"/>
+      <w:r>
+        <w:rPr>
+          <w:rStyle w:val="VerbatimChar"/>
+        </w:rPr>
+        <w:t>jwt</w:t>
+      </w:r>
+      <w:proofErr w:type="spellEnd"/>
+      <w:r>
+        <w:rPr>
+          <w:rStyle w:val="VerbatimChar"/>
+        </w:rPr>
+        <w:t>-token&gt;</w:t>
+      </w:r>
+    </w:p>
+    <w:p>
+      <w:pPr>
+        <w:pStyle w:val="SourceCode"/>
+      </w:pPr>
+    </w:p>
+    <w:p>
+      <w:pPr>
+        <w:pStyle w:val="Heading3"/>
+      </w:pPr>
+      <w:r>
+        <w:lastRenderedPageBreak/>
+        <w:t>How do you version an ASP.NET Core Web API?</w:t>
+      </w:r>
+    </w:p>
+    <w:p>
+      <w:pPr>
+        <w:pStyle w:val="FirstParagraph"/>
+      </w:pPr>
+      <w:r>
+        <w:rPr>
+          <w:b/>
+          <w:bCs/>
+        </w:rPr>
+        <w:t>Answer:</w:t>
+      </w:r>
+      <w:r>
+        <w:t xml:space="preserve"> API versioning ensures backward compatibility while introducing new features. Done using </w:t>
+      </w:r>
+      <w:proofErr w:type="spellStart"/>
+      <w:r>
+        <w:rPr>
+          <w:rStyle w:val="VerbatimChar"/>
+        </w:rPr>
+        <w:t>Microsoft.AspNetCore.Mvc.Versioning</w:t>
+      </w:r>
+      <w:proofErr w:type="spellEnd"/>
+      <w:r>
+        <w:t>.</w:t>
+      </w:r>
+    </w:p>
+    <w:p>
+      <w:pPr>
+        <w:pStyle w:val="BodyText"/>
+      </w:pPr>
+      <w:r>
+        <w:rPr>
+          <w:b/>
+          <w:bCs/>
+        </w:rPr>
+        <w:t>Strategies:</w:t>
+      </w:r>
+      <w:r>
+        <w:t xml:space="preserve"> 1. URL Path: </w:t>
+      </w:r>
+      <w:r>
+        <w:rPr>
+          <w:rStyle w:val="VerbatimChar"/>
+        </w:rPr>
+        <w:t>/</w:t>
+      </w:r>
+      <w:proofErr w:type="spellStart"/>
+      <w:r>
+        <w:rPr>
+          <w:rStyle w:val="VerbatimChar"/>
+        </w:rPr>
+        <w:t>api</w:t>
+      </w:r>
+      <w:proofErr w:type="spellEnd"/>
+      <w:r>
+        <w:rPr>
+          <w:rStyle w:val="VerbatimChar"/>
+        </w:rPr>
+        <w:t>/v1/products</w:t>
+      </w:r>
+      <w:r>
+        <w:t xml:space="preserve"> 2. Query String: </w:t>
+      </w:r>
+      <w:r>
+        <w:rPr>
+          <w:rStyle w:val="VerbatimChar"/>
+        </w:rPr>
+        <w:t>/</w:t>
+      </w:r>
+      <w:proofErr w:type="spellStart"/>
+      <w:r>
+        <w:rPr>
+          <w:rStyle w:val="VerbatimChar"/>
+        </w:rPr>
+        <w:t>api</w:t>
+      </w:r>
+      <w:proofErr w:type="spellEnd"/>
+      <w:r>
+        <w:rPr>
+          <w:rStyle w:val="VerbatimChar"/>
+        </w:rPr>
+        <w:t>/</w:t>
+      </w:r>
+      <w:proofErr w:type="spellStart"/>
+      <w:r>
+        <w:rPr>
+          <w:rStyle w:val="VerbatimChar"/>
+        </w:rPr>
+        <w:t>products?api-version</w:t>
+      </w:r>
+      <w:proofErr w:type="spellEnd"/>
+      <w:r>
+        <w:rPr>
+          <w:rStyle w:val="VerbatimChar"/>
+        </w:rPr>
+        <w:t>=1.0</w:t>
+      </w:r>
+      <w:r>
+        <w:t xml:space="preserve"> 3. Header: </w:t>
+      </w:r>
+      <w:proofErr w:type="spellStart"/>
+      <w:r>
+        <w:rPr>
+          <w:rStyle w:val="VerbatimChar"/>
+        </w:rPr>
+        <w:t>api</w:t>
+      </w:r>
+      <w:proofErr w:type="spellEnd"/>
+      <w:r>
+        <w:rPr>
+          <w:rStyle w:val="VerbatimChar"/>
+        </w:rPr>
+        <w:t>-version: 1.0</w:t>
+      </w:r>
+      <w:r>
+        <w:t xml:space="preserve"> 4. Media Type: </w:t>
+      </w:r>
+      <w:r>
+        <w:rPr>
+          <w:rStyle w:val="VerbatimChar"/>
+        </w:rPr>
+        <w:t>Accept: application/</w:t>
+      </w:r>
+      <w:proofErr w:type="spellStart"/>
+      <w:r>
+        <w:rPr>
+          <w:rStyle w:val="VerbatimChar"/>
+        </w:rPr>
+        <w:t>json</w:t>
+      </w:r>
+      <w:proofErr w:type="spellEnd"/>
+      <w:r>
+        <w:rPr>
+          <w:rStyle w:val="VerbatimChar"/>
+        </w:rPr>
+        <w:t>; version=1.0</w:t>
+      </w:r>
+    </w:p>
+    <w:p>
+      <w:pPr>
+        <w:pStyle w:val="BodyText"/>
+      </w:pPr>
+      <w:r>
+        <w:rPr>
+          <w:b/>
+          <w:bCs/>
+        </w:rPr>
+        <w:t>Setup:</w:t>
+      </w:r>
+    </w:p>
+    <w:p>
+      <w:pPr>
+        <w:pStyle w:val="SourceCode"/>
+        <w:rPr>
+          <w:rStyle w:val="OperatorTok"/>
+        </w:rPr>
+      </w:pPr>
+      <w:proofErr w:type="spellStart"/>
+      <w:r>
+        <w:rPr>
+          <w:rStyle w:val="NormalTok"/>
+        </w:rPr>
+        <w:t>builder</w:t>
+      </w:r>
+      <w:r>
+        <w:rPr>
+          <w:rStyle w:val="OperatorTok"/>
+        </w:rPr>
+        <w:t>.</w:t>
+      </w:r>
+      <w:r>
+        <w:rPr>
+          <w:rStyle w:val="FunctionTok"/>
+        </w:rPr>
+        <w:t>Services</w:t>
+      </w:r>
+      <w:r>
+        <w:rPr>
+          <w:rStyle w:val="OperatorTok"/>
+        </w:rPr>
+        <w:t>.</w:t>
+      </w:r>
+      <w:r>
+        <w:rPr>
+          <w:rStyle w:val="FunctionTok"/>
+        </w:rPr>
+        <w:t>AddApiVersioning</w:t>
+      </w:r>
+      <w:proofErr w:type="spellEnd"/>
+      <w:r>
+        <w:rPr>
+          <w:rStyle w:val="OperatorTok"/>
+        </w:rPr>
+        <w:t>(</w:t>
+      </w:r>
+      <w:r>
+        <w:rPr>
+          <w:rStyle w:val="NormalTok"/>
+        </w:rPr>
+        <w:t xml:space="preserve">options </w:t>
+      </w:r>
+      <w:r>
+        <w:rPr>
+          <w:rStyle w:val="OperatorTok"/>
+        </w:rPr>
+        <w:t>=&gt;</w:t>
+      </w:r>
+      <w:r>
+        <w:br/>
+      </w:r>
+      <w:r>
+        <w:rPr>
+          <w:rStyle w:val="OperatorTok"/>
+        </w:rPr>
+        <w:t>{</w:t>
+      </w:r>
+      <w:r>
+        <w:br/>
+      </w:r>
+      <w:r>
+        <w:rPr>
+          <w:rStyle w:val="NormalTok"/>
+        </w:rPr>
+        <w:t xml:space="preserve">    </w:t>
+      </w:r>
+      <w:proofErr w:type="spellStart"/>
+      <w:r>
+        <w:rPr>
+          <w:rStyle w:val="NormalTok"/>
+        </w:rPr>
+        <w:t>options</w:t>
+      </w:r>
+      <w:r>
+        <w:rPr>
+          <w:rStyle w:val="OperatorTok"/>
+        </w:rPr>
+        <w:t>.</w:t>
+      </w:r>
+      <w:r>
+        <w:rPr>
+          <w:rStyle w:val="FunctionTok"/>
+        </w:rPr>
+        <w:t>DefaultApiVersion</w:t>
+      </w:r>
+      <w:proofErr w:type="spellEnd"/>
+      <w:r>
+        <w:rPr>
+          <w:rStyle w:val="NormalTok"/>
+        </w:rPr>
+        <w:t xml:space="preserve"> </w:t>
+      </w:r>
+      <w:r>
+        <w:rPr>
+          <w:rStyle w:val="OperatorTok"/>
+        </w:rPr>
+        <w:t>=</w:t>
+      </w:r>
+      <w:r>
+        <w:rPr>
+          <w:rStyle w:val="NormalTok"/>
+        </w:rPr>
+        <w:t xml:space="preserve"> </w:t>
+      </w:r>
+      <w:r>
+        <w:rPr>
+          <w:rStyle w:val="KeywordTok"/>
+        </w:rPr>
+        <w:t>new</w:t>
+      </w:r>
+      <w:r>
+        <w:rPr>
+          <w:rStyle w:val="NormalTok"/>
+        </w:rPr>
+        <w:t xml:space="preserve"> </w:t>
+      </w:r>
+      <w:proofErr w:type="spellStart"/>
+      <w:r>
+        <w:rPr>
+          <w:rStyle w:val="FunctionTok"/>
+        </w:rPr>
+        <w:t>ApiVersion</w:t>
+      </w:r>
+      <w:proofErr w:type="spellEnd"/>
+      <w:r>
+        <w:rPr>
+          <w:rStyle w:val="OperatorTok"/>
+        </w:rPr>
+        <w:t>(</w:t>
+      </w:r>
+      <w:r>
+        <w:rPr>
+          <w:rStyle w:val="DecValTok"/>
+        </w:rPr>
+        <w:t>1</w:t>
+      </w:r>
+      <w:r>
+        <w:rPr>
+          <w:rStyle w:val="OperatorTok"/>
+        </w:rPr>
+        <w:t>,</w:t>
+      </w:r>
+      <w:r>
+        <w:rPr>
+          <w:rStyle w:val="NormalTok"/>
+        </w:rPr>
+        <w:t xml:space="preserve"> </w:t>
+      </w:r>
+      <w:r>
+        <w:rPr>
+          <w:rStyle w:val="DecValTok"/>
+        </w:rPr>
+        <w:t>0</w:t>
+      </w:r>
+      <w:r>
+        <w:rPr>
+          <w:rStyle w:val="OperatorTok"/>
+        </w:rPr>
+        <w:t>);</w:t>
+      </w:r>
+      <w:r>
+        <w:br/>
+      </w:r>
+      <w:r>
+        <w:rPr>
+          <w:rStyle w:val="NormalTok"/>
+        </w:rPr>
+        <w:t xml:space="preserve">    </w:t>
+      </w:r>
+      <w:proofErr w:type="spellStart"/>
+      <w:r>
+        <w:rPr>
+          <w:rStyle w:val="NormalTok"/>
+        </w:rPr>
+        <w:t>options</w:t>
+      </w:r>
+      <w:r>
+        <w:rPr>
+          <w:rStyle w:val="OperatorTok"/>
+        </w:rPr>
+        <w:t>.</w:t>
+      </w:r>
+      <w:r>
+        <w:rPr>
+          <w:rStyle w:val="FunctionTok"/>
+        </w:rPr>
+        <w:t>AssumeDefaultVersionWhenUnspecified</w:t>
+      </w:r>
+      <w:proofErr w:type="spellEnd"/>
+      <w:r>
+        <w:rPr>
+          <w:rStyle w:val="NormalTok"/>
+        </w:rPr>
+        <w:t xml:space="preserve"> </w:t>
+      </w:r>
+      <w:r>
+        <w:rPr>
+          <w:rStyle w:val="OperatorTok"/>
+        </w:rPr>
+        <w:t>=</w:t>
+      </w:r>
+      <w:r>
+        <w:rPr>
+          <w:rStyle w:val="NormalTok"/>
+        </w:rPr>
+        <w:t xml:space="preserve"> </w:t>
+      </w:r>
+      <w:r>
+        <w:rPr>
+          <w:rStyle w:val="KeywordTok"/>
+        </w:rPr>
+        <w:t>true</w:t>
+      </w:r>
+      <w:r>
+        <w:rPr>
+          <w:rStyle w:val="OperatorTok"/>
+        </w:rPr>
+        <w:t>;</w:t>
+      </w:r>
+      <w:r>
+        <w:br/>
+      </w:r>
+      <w:r>
+        <w:rPr>
+          <w:rStyle w:val="NormalTok"/>
+        </w:rPr>
+        <w:t xml:space="preserve">    </w:t>
+      </w:r>
+      <w:proofErr w:type="spellStart"/>
+      <w:r>
+        <w:rPr>
+          <w:rStyle w:val="NormalTok"/>
+        </w:rPr>
+        <w:t>options</w:t>
+      </w:r>
+      <w:r>
+        <w:rPr>
+          <w:rStyle w:val="OperatorTok"/>
+        </w:rPr>
+        <w:t>.</w:t>
+      </w:r>
+      <w:r>
+        <w:rPr>
+          <w:rStyle w:val="FunctionTok"/>
+        </w:rPr>
+        <w:t>ReportApiVersions</w:t>
+      </w:r>
+      <w:proofErr w:type="spellEnd"/>
+      <w:r>
+        <w:rPr>
+          <w:rStyle w:val="NormalTok"/>
+        </w:rPr>
+        <w:t xml:space="preserve"> </w:t>
+      </w:r>
+      <w:r>
+        <w:rPr>
+          <w:rStyle w:val="OperatorTok"/>
+        </w:rPr>
+        <w:t>=</w:t>
+      </w:r>
+      <w:r>
+        <w:rPr>
+          <w:rStyle w:val="NormalTok"/>
+        </w:rPr>
+        <w:t xml:space="preserve"> </w:t>
+      </w:r>
+      <w:r>
+        <w:rPr>
+          <w:rStyle w:val="KeywordTok"/>
+        </w:rPr>
+        <w:t>true</w:t>
+      </w:r>
+      <w:r>
+        <w:rPr>
+          <w:rStyle w:val="OperatorTok"/>
+        </w:rPr>
+        <w:t>;</w:t>
+      </w:r>
+      <w:r>
+        <w:br/>
+      </w:r>
+      <w:r>
+        <w:rPr>
+          <w:rStyle w:val="OperatorTok"/>
+        </w:rPr>
+        <w:t>});</w:t>
+      </w:r>
+    </w:p>
+    <w:p>
+      <w:pPr>
+        <w:pStyle w:val="SourceCode"/>
+      </w:pPr>
+    </w:p>
+    <w:p>
+      <w:pPr>
+        <w:pStyle w:val="Heading3"/>
+      </w:pPr>
+      <w:r>
+        <w:t>What is CORS, why do we use it, and how to configure it?</w:t>
+      </w:r>
+    </w:p>
+    <w:p>
+      <w:pPr>
+        <w:pStyle w:val="FirstParagraph"/>
+      </w:pPr>
+      <w:r>
+        <w:rPr>
+          <w:b/>
+          <w:bCs/>
+        </w:rPr>
+        <w:t>Answer:</w:t>
+      </w:r>
+      <w:r>
+        <w:t xml:space="preserve"> CORS (Cross-Origin Resource Sharing) allows a web app hosted on one domain to access resources from another domain. Browsers block cross-origin requests by default (Same-Origin Policy).</w:t>
+      </w:r>
+    </w:p>
+    <w:p>
+      <w:pPr>
+        <w:pStyle w:val="BodyText"/>
+      </w:pPr>
+      <w:r>
+        <w:rPr>
+          <w:b/>
+          <w:bCs/>
+        </w:rPr>
+        <w:t>Why:</w:t>
+      </w:r>
+      <w:r>
+        <w:t xml:space="preserve"> Needed when frontend (e.g., Angular/React) calls APIs from a different domain/port.</w:t>
+      </w:r>
+    </w:p>
+    <w:p>
+      <w:pPr>
+        <w:pStyle w:val="BodyText"/>
+      </w:pPr>
+      <w:r>
+        <w:rPr>
+          <w:b/>
+          <w:bCs/>
+        </w:rPr>
+        <w:t xml:space="preserve">Setup in </w:t>
+      </w:r>
+      <w:proofErr w:type="spellStart"/>
+      <w:r>
+        <w:rPr>
+          <w:b/>
+          <w:bCs/>
+        </w:rPr>
+        <w:t>Program.cs</w:t>
+      </w:r>
+      <w:proofErr w:type="spellEnd"/>
+      <w:r>
+        <w:rPr>
+          <w:b/>
+          <w:bCs/>
+        </w:rPr>
+        <w:t>:</w:t>
+      </w:r>
+    </w:p>
+    <w:p>
+      <w:pPr>
+        <w:pStyle w:val="SourceCode"/>
+      </w:pPr>
+      <w:proofErr w:type="spellStart"/>
+      <w:r>
+        <w:rPr>
+          <w:rStyle w:val="NormalTok"/>
+        </w:rPr>
+        <w:t>builder</w:t>
+      </w:r>
+      <w:r>
+        <w:rPr>
+          <w:rStyle w:val="OperatorTok"/>
+        </w:rPr>
+        <w:t>.</w:t>
+      </w:r>
+      <w:r>
+        <w:rPr>
+          <w:rStyle w:val="FunctionTok"/>
+        </w:rPr>
+        <w:t>Services</w:t>
+      </w:r>
+      <w:r>
+        <w:rPr>
+          <w:rStyle w:val="OperatorTok"/>
+        </w:rPr>
+        <w:t>.</w:t>
+      </w:r>
+      <w:r>
+        <w:rPr>
+          <w:rStyle w:val="FunctionTok"/>
+        </w:rPr>
+        <w:t>AddCors</w:t>
+      </w:r>
+      <w:proofErr w:type="spellEnd"/>
+      <w:r>
+        <w:rPr>
+          <w:rStyle w:val="OperatorTok"/>
+        </w:rPr>
+        <w:t>(</w:t>
+      </w:r>
+      <w:r>
+        <w:rPr>
+          <w:rStyle w:val="NormalTok"/>
+        </w:rPr>
+        <w:t xml:space="preserve">options </w:t>
+      </w:r>
+      <w:r>
+        <w:rPr>
+          <w:rStyle w:val="OperatorTok"/>
+        </w:rPr>
+        <w:t>=&gt;</w:t>
+      </w:r>
+      <w:r>
+        <w:br/>
+      </w:r>
+      <w:r>
+        <w:rPr>
+          <w:rStyle w:val="OperatorTok"/>
+        </w:rPr>
+        <w:t>{</w:t>
+      </w:r>
+      <w:r>
+        <w:br/>
+      </w:r>
+      <w:r>
+        <w:rPr>
+          <w:rStyle w:val="NormalTok"/>
+        </w:rPr>
+        <w:t xml:space="preserve">    </w:t>
+      </w:r>
+      <w:proofErr w:type="spellStart"/>
+      <w:r>
+        <w:rPr>
+          <w:rStyle w:val="NormalTok"/>
+        </w:rPr>
+        <w:t>options</w:t>
+      </w:r>
+      <w:r>
+        <w:rPr>
+          <w:rStyle w:val="OperatorTok"/>
+        </w:rPr>
+        <w:t>.</w:t>
+      </w:r>
+      <w:r>
+        <w:rPr>
+          <w:rStyle w:val="FunctionTok"/>
+        </w:rPr>
+        <w:t>AddPolicy</w:t>
+      </w:r>
+      <w:proofErr w:type="spellEnd"/>
+      <w:r>
+        <w:rPr>
+          <w:rStyle w:val="OperatorTok"/>
+        </w:rPr>
+        <w:t>(</w:t>
+      </w:r>
+      <w:r>
+        <w:rPr>
+          <w:rStyle w:val="StringTok"/>
+        </w:rPr>
+        <w:t>"</w:t>
+      </w:r>
+      <w:proofErr w:type="spellStart"/>
+      <w:r>
+        <w:rPr>
+          <w:rStyle w:val="StringTok"/>
+        </w:rPr>
+        <w:t>AllowSpecificOrigin</w:t>
+      </w:r>
+      <w:proofErr w:type="spellEnd"/>
+      <w:r>
+        <w:rPr>
+          <w:rStyle w:val="StringTok"/>
+        </w:rPr>
+        <w:t>"</w:t>
+      </w:r>
+      <w:r>
+        <w:rPr>
+          <w:rStyle w:val="OperatorTok"/>
+        </w:rPr>
+        <w:t>,</w:t>
+      </w:r>
+      <w:r>
+        <w:br/>
+      </w:r>
+      <w:r>
+        <w:rPr>
+          <w:rStyle w:val="NormalTok"/>
+        </w:rPr>
+        <w:t xml:space="preserve">        policy </w:t>
+      </w:r>
+      <w:r>
+        <w:rPr>
+          <w:rStyle w:val="OperatorTok"/>
+        </w:rPr>
+        <w:t>=&gt;</w:t>
+      </w:r>
+      <w:r>
+        <w:rPr>
+          <w:rStyle w:val="NormalTok"/>
+        </w:rPr>
+        <w:t xml:space="preserve"> </w:t>
+      </w:r>
+      <w:proofErr w:type="spellStart"/>
+      <w:r>
+        <w:rPr>
+          <w:rStyle w:val="NormalTok"/>
+        </w:rPr>
+        <w:t>policy</w:t>
+      </w:r>
+      <w:r>
+        <w:rPr>
+          <w:rStyle w:val="OperatorTok"/>
+        </w:rPr>
+        <w:t>.</w:t>
+      </w:r>
+      <w:r>
+        <w:rPr>
+          <w:rStyle w:val="FunctionTok"/>
+        </w:rPr>
+        <w:t>WithOrigins</w:t>
+      </w:r>
+      <w:proofErr w:type="spellEnd"/>
+      <w:r>
+        <w:rPr>
+          <w:rStyle w:val="OperatorTok"/>
+        </w:rPr>
+        <w:t>(</w:t>
+      </w:r>
+      <w:r>
+        <w:rPr>
+          <w:rStyle w:val="StringTok"/>
+        </w:rPr>
+        <w:t>"http://localhost:4200"</w:t>
+      </w:r>
+      <w:r>
+        <w:rPr>
+          <w:rStyle w:val="OperatorTok"/>
+        </w:rPr>
+        <w:t>,</w:t>
+      </w:r>
+      <w:r>
+        <w:rPr>
+          <w:rStyle w:val="NormalTok"/>
+        </w:rPr>
+        <w:t xml:space="preserve"> </w:t>
+      </w:r>
+      <w:r>
+        <w:rPr>
+          <w:rStyle w:val="StringTok"/>
+        </w:rPr>
+        <w:t>"https://myshop.com"</w:t>
+      </w:r>
+      <w:r>
+        <w:rPr>
+          <w:rStyle w:val="OperatorTok"/>
+        </w:rPr>
+        <w:t>)</w:t>
+      </w:r>
+      <w:r>
+        <w:br/>
+      </w:r>
+      <w:r>
+        <w:rPr>
+          <w:rStyle w:val="NormalTok"/>
+        </w:rPr>
+        <w:t xml:space="preserve">                        </w:t>
+      </w:r>
+      <w:r>
+        <w:rPr>
+          <w:rStyle w:val="OperatorTok"/>
+        </w:rPr>
+        <w:t>.</w:t>
+      </w:r>
+      <w:proofErr w:type="spellStart"/>
+      <w:r>
+        <w:rPr>
+          <w:rStyle w:val="FunctionTok"/>
+        </w:rPr>
+        <w:t>AllowAnyHeader</w:t>
+      </w:r>
+      <w:proofErr w:type="spellEnd"/>
+      <w:r>
+        <w:rPr>
+          <w:rStyle w:val="OperatorTok"/>
+        </w:rPr>
+        <w:t>()</w:t>
+      </w:r>
+      <w:r>
+        <w:br/>
+      </w:r>
+      <w:r>
+        <w:rPr>
+          <w:rStyle w:val="NormalTok"/>
+        </w:rPr>
+        <w:t xml:space="preserve">                        </w:t>
+      </w:r>
+      <w:r>
+        <w:rPr>
+          <w:rStyle w:val="OperatorTok"/>
+        </w:rPr>
+        <w:t>.</w:t>
+      </w:r>
+      <w:proofErr w:type="spellStart"/>
+      <w:r>
+        <w:rPr>
+          <w:rStyle w:val="FunctionTok"/>
+        </w:rPr>
+        <w:t>AllowAnyMethod</w:t>
+      </w:r>
+      <w:proofErr w:type="spellEnd"/>
+      <w:r>
+        <w:rPr>
+          <w:rStyle w:val="OperatorTok"/>
+        </w:rPr>
+        <w:t>());</w:t>
+      </w:r>
+      <w:r>
+        <w:br/>
+      </w:r>
+      <w:r>
+        <w:rPr>
+          <w:rStyle w:val="OperatorTok"/>
+        </w:rPr>
+        <w:t>});</w:t>
+      </w:r>
+      <w:r>
+        <w:br/>
+      </w:r>
+      <w:r>
+        <w:br/>
+      </w:r>
+      <w:proofErr w:type="spellStart"/>
+      <w:r>
+        <w:rPr>
+          <w:rStyle w:val="NormalTok"/>
+        </w:rPr>
+        <w:t>app</w:t>
+      </w:r>
+      <w:r>
+        <w:rPr>
+          <w:rStyle w:val="OperatorTok"/>
+        </w:rPr>
+        <w:t>.</w:t>
+      </w:r>
+      <w:r>
+        <w:rPr>
+          <w:rStyle w:val="FunctionTok"/>
+        </w:rPr>
+        <w:t>UseCors</w:t>
+      </w:r>
+      <w:proofErr w:type="spellEnd"/>
+      <w:r>
+        <w:rPr>
+          <w:rStyle w:val="OperatorTok"/>
+        </w:rPr>
+        <w:t>(</w:t>
+      </w:r>
+      <w:r>
+        <w:rPr>
+          <w:rStyle w:val="StringTok"/>
+        </w:rPr>
+        <w:t>"</w:t>
+      </w:r>
+      <w:proofErr w:type="spellStart"/>
+      <w:r>
+        <w:rPr>
+          <w:rStyle w:val="StringTok"/>
+        </w:rPr>
+        <w:t>AllowSpecificOrigin</w:t>
+      </w:r>
+      <w:proofErr w:type="spellEnd"/>
+      <w:r>
+        <w:rPr>
+          <w:rStyle w:val="StringTok"/>
+        </w:rPr>
+        <w:t>"</w:t>
+      </w:r>
+      <w:r>
+        <w:rPr>
+          <w:rStyle w:val="OperatorTok"/>
+        </w:rPr>
+        <w:t>);</w:t>
+      </w:r>
+    </w:p>
+    <w:p>
+      <w:pPr>
+        <w:pStyle w:val="FirstParagraph"/>
+      </w:pPr>
+      <w:r>
+        <w:rPr>
+          <w:b/>
+          <w:bCs/>
+        </w:rPr>
+        <w:t>Use:</w:t>
+      </w:r>
+      <w:r>
+        <w:t xml:space="preserve"> Securely allow only trusted domains to access APIs.</w:t>
+      </w:r>
+    </w:p>
+    <w:p>
+      <w:pPr>
+        <w:pStyle w:val="BodyText"/>
+      </w:pPr>
+    </w:p>
+    <w:p>
+      <w:pPr>
+        <w:pStyle w:val="Heading3"/>
+      </w:pPr>
+      <w:r>
+        <w:t xml:space="preserve">What is </w:t>
+      </w:r>
+      <w:proofErr w:type="spellStart"/>
+      <w:r>
+        <w:t>Global.asax</w:t>
+      </w:r>
+      <w:proofErr w:type="spellEnd"/>
+      <w:r>
+        <w:t xml:space="preserve"> in ASP.Net Framework?</w:t>
+      </w:r>
+    </w:p>
+    <w:p>
+      <w:r>
+        <w:t>Answer:</w:t>
+      </w:r>
+    </w:p>
+    <w:p>
+      <w:r>
+        <w:t xml:space="preserve">In </w:t>
+      </w:r>
+      <w:r>
+        <w:rPr>
+          <w:b/>
+          <w:bCs/>
+        </w:rPr>
+        <w:t>ASP.NET Framework</w:t>
+      </w:r>
+      <w:r>
+        <w:t xml:space="preserve">, </w:t>
+      </w:r>
+      <w:proofErr w:type="spellStart"/>
+      <w:r>
+        <w:t>Global.asax</w:t>
+      </w:r>
+      <w:proofErr w:type="spellEnd"/>
+      <w:r>
+        <w:t xml:space="preserve"> was used to handle application-level events like </w:t>
+      </w:r>
+      <w:proofErr w:type="spellStart"/>
+      <w:r>
+        <w:t>Application_Start</w:t>
+      </w:r>
+      <w:proofErr w:type="spellEnd"/>
+      <w:r>
+        <w:t xml:space="preserve">, </w:t>
+      </w:r>
+      <w:proofErr w:type="spellStart"/>
+      <w:r>
+        <w:t>Session_Start</w:t>
+      </w:r>
+      <w:proofErr w:type="spellEnd"/>
+      <w:r>
+        <w:t>, etc.</w:t>
+      </w:r>
+    </w:p>
+    <w:p/>
+    <w:p>
+      <w:pPr>
+        <w:pStyle w:val="Heading3"/>
+      </w:pPr>
+      <w:r>
+        <w:lastRenderedPageBreak/>
+        <w:t xml:space="preserve">What is </w:t>
+      </w:r>
+      <w:proofErr w:type="spellStart"/>
+      <w:r>
+        <w:t>Route.config</w:t>
+      </w:r>
+      <w:proofErr w:type="spellEnd"/>
+      <w:r>
+        <w:t xml:space="preserve"> in ASP.Net Framework?</w:t>
+      </w:r>
+    </w:p>
+    <w:p>
+      <w:r>
+        <w:t>Answer :</w:t>
+      </w:r>
+    </w:p>
+    <w:p>
+      <w:r>
+        <w:t xml:space="preserve">In </w:t>
+      </w:r>
+      <w:r>
+        <w:rPr>
+          <w:b/>
+          <w:bCs/>
+        </w:rPr>
+        <w:t>ASP.NET Framework (MVC)</w:t>
+      </w:r>
+      <w:r>
+        <w:t xml:space="preserve">, </w:t>
+      </w:r>
+      <w:proofErr w:type="spellStart"/>
+      <w:r>
+        <w:t>RouteConfig.cs</w:t>
+      </w:r>
+      <w:proofErr w:type="spellEnd"/>
+      <w:r>
+        <w:t xml:space="preserve"> was used to define URL routing rules.</w:t>
+      </w:r>
+    </w:p>
+    <w:p>
+      <w:pPr>
+        <w:pStyle w:val="Heading3"/>
+      </w:pPr>
+      <w:r>
+        <w:t>What is CLR , CLS , And CTS?</w:t>
+      </w:r>
+    </w:p>
+    <w:p>
+      <w:pPr>
+        <w:rPr>
+          <w:lang w:val="en-IN"/>
+        </w:rPr>
+      </w:pPr>
+      <w:r>
+        <w:rPr>
+          <w:b/>
+          <w:bCs/>
+          <w:lang w:val="en-IN"/>
+        </w:rPr>
+        <w:t>CLR (Common Language Runtime):</w:t>
+      </w:r>
+      <w:r>
+        <w:rPr>
+          <w:lang w:val="en-IN"/>
+        </w:rPr>
+        <w:br/>
+        <w:t>It’s the execution engine of .NET — manages memory, executes code, handles garbage collection, exceptions, and security.</w:t>
+      </w:r>
+    </w:p>
+    <w:p>
+      <w:pPr>
+        <w:rPr>
+          <w:lang w:val="en-IN"/>
+        </w:rPr>
+      </w:pPr>
+      <w:r>
+        <w:rPr>
+          <w:b/>
+          <w:bCs/>
+          <w:lang w:val="en-IN"/>
+        </w:rPr>
+        <w:t>CLS (Common Language Specification):</w:t>
+      </w:r>
+      <w:r>
+        <w:rPr>
+          <w:lang w:val="en-IN"/>
+        </w:rPr>
+        <w:br/>
+        <w:t>A set of rules that all .NET languages must follow to ensure cross-language interoperability.</w:t>
+      </w:r>
+    </w:p>
+    <w:p>
+      <w:pPr>
+        <w:rPr>
+          <w:lang w:val="en-IN"/>
+        </w:rPr>
+      </w:pPr>
+      <w:r>
+        <w:rPr>
+          <w:b/>
+          <w:bCs/>
+          <w:lang w:val="en-IN"/>
+        </w:rPr>
+        <w:t>CTS (Common Type System):</w:t>
+      </w:r>
+      <w:r>
+        <w:rPr>
+          <w:lang w:val="en-IN"/>
+        </w:rPr>
+        <w:br/>
+        <w:t>Defines how data types are declared and used in .NET so that all languages share the same type system (e.g., int in C# = System.Int32 in IL).</w:t>
+      </w:r>
+    </w:p>
+    <w:p>
+      <w:pPr>
+        <w:pStyle w:val="Heading3"/>
+      </w:pPr>
+      <w:r>
+        <w:t>What is</w:t>
+      </w:r>
+      <w:r>
+        <w:t xml:space="preserve"> Partial Class in asp.Net</w:t>
+      </w:r>
+      <w:r>
+        <w:t>?</w:t>
+      </w:r>
+    </w:p>
+    <w:p>
+      <w:r>
+        <w:t>Answer:</w:t>
+      </w:r>
+    </w:p>
+    <w:p>
+      <w:r>
+        <w:t>A partial class in .NET allows a class to be split across multiple files. At compile time, all parts are combined into a single class. It’s useful for separating auto-generated code from developer code or organizing large classes.”</w:t>
+      </w:r>
+    </w:p>
+    <w:p>
+      <w:pPr>
+        <w:pStyle w:val="Heading3"/>
+      </w:pPr>
+      <w:r>
+        <w:t>What is</w:t>
+      </w:r>
+      <w:r>
+        <w:t xml:space="preserve"> Sealed keyword</w:t>
+      </w:r>
+      <w:r>
+        <w:t>?</w:t>
+      </w:r>
+    </w:p>
+    <w:p>
+      <w:r>
+        <w:t>Answer :</w:t>
+      </w:r>
+    </w:p>
+    <w:p>
+      <w:r>
+        <w:t>Used to prevent Inheritance for sealed class</w:t>
+      </w:r>
+    </w:p>
+    <w:p>
+      <w:r>
+        <w:t>Ex. Public sealed class User{}</w:t>
+      </w:r>
+    </w:p>
+    <w:p>
+      <w:pPr>
+        <w:pStyle w:val="Heading3"/>
+      </w:pPr>
+      <w:r>
+        <w:t xml:space="preserve">What is </w:t>
+      </w:r>
+      <w:proofErr w:type="spellStart"/>
+      <w:r>
+        <w:t>Readonly</w:t>
+      </w:r>
+      <w:proofErr w:type="spellEnd"/>
+      <w:r>
+        <w:t>, Const and Static ?</w:t>
+      </w:r>
+    </w:p>
+    <w:p>
+      <w:r>
+        <w:t>Answer:</w:t>
+      </w:r>
+    </w:p>
+    <w:p>
+      <w:r>
+        <w:t xml:space="preserve">const is a compile-time constant, </w:t>
+      </w:r>
+    </w:p>
+    <w:p>
+      <w:proofErr w:type="spellStart"/>
+      <w:r>
+        <w:t>readonly</w:t>
+      </w:r>
+      <w:proofErr w:type="spellEnd"/>
+      <w:r>
+        <w:t xml:space="preserve"> is a runtime constant that can be set in the constructor, </w:t>
+      </w:r>
+    </w:p>
+    <w:p>
+      <w:r>
+        <w:t>static belongs to the class, shared by all instances.</w:t>
+      </w:r>
+    </w:p>
+    <w:p>
+      <w:pPr>
+        <w:pStyle w:val="Heading3"/>
+      </w:pPr>
+      <w:r>
+        <w:t xml:space="preserve">How to Create </w:t>
+      </w:r>
+      <w:proofErr w:type="spellStart"/>
+      <w:r>
+        <w:t>a</w:t>
+      </w:r>
+      <w:proofErr w:type="spellEnd"/>
+      <w:r>
+        <w:t xml:space="preserve"> Object of Static Class</w:t>
+      </w:r>
+      <w:r>
+        <w:t>?</w:t>
+      </w:r>
+    </w:p>
+    <w:p>
+      <w:r>
+        <w:t>Answer:</w:t>
+      </w:r>
+    </w:p>
+    <w:p>
+      <w:r>
+        <w:t>You cannot create an object of a static class; its members are accessed directly using the class name.</w:t>
+      </w:r>
+    </w:p>
+    <w:p>
+      <w:pPr>
+        <w:pStyle w:val="Heading3"/>
+      </w:pPr>
+      <w:r>
+        <w:t>Can we Create a Non-Static Methods in Static Class</w:t>
+      </w:r>
+      <w:r>
+        <w:t>?</w:t>
+      </w:r>
+    </w:p>
+    <w:p>
+      <w:r>
+        <w:t>Answer :</w:t>
+      </w:r>
+    </w:p>
+    <w:p>
+      <w:r>
+        <w:lastRenderedPageBreak/>
+        <w:t>No, a static class can only have static members; non-static methods are not allowed.</w:t>
+      </w:r>
+    </w:p>
+    <w:p/>
+    <w:p/>
+    <w:p/>
+    <w:p/>
     <w:sectPr>
       <w:pgSz w:w="12240" w:h="15840"/>
       <w:pgMar w:top="1440" w:right="1800" w:bottom="1440" w:left="1800" w:header="720" w:footer="720" w:gutter="0"/>
@@ -12645,6 +15247,107 @@
       </w:tcPr>
     </w:tblStylePr>
   </w:style>
+  <w:style w:type="paragraph" w:customStyle="1" w:styleId="FirstParagraph">
+    <w:name w:val="First Paragraph"/>
+    <w:basedOn w:val="BodyText"/>
+    <w:next w:val="BodyText"/>
+    <w:qFormat/>
+    <w:rsid w:val="008C3468"/>
+    <w:pPr>
+      <w:spacing w:before="180" w:after="180" w:line="240" w:lineRule="auto"/>
+    </w:pPr>
+    <w:rPr>
+      <w:rFonts w:eastAsiaTheme="minorHAnsi"/>
+      <w:sz w:val="24"/>
+      <w:szCs w:val="24"/>
+    </w:rPr>
+  </w:style>
+  <w:style w:type="character" w:customStyle="1" w:styleId="VerbatimChar">
+    <w:name w:val="Verbatim Char"/>
+    <w:basedOn w:val="DefaultParagraphFont"/>
+    <w:link w:val="SourceCode"/>
+    <w:rsid w:val="008C3468"/>
+    <w:rPr>
+      <w:rFonts w:ascii="Consolas" w:hAnsi="Consolas"/>
+    </w:rPr>
+  </w:style>
+  <w:style w:type="paragraph" w:customStyle="1" w:styleId="SourceCode">
+    <w:name w:val="Source Code"/>
+    <w:basedOn w:val="Normal"/>
+    <w:link w:val="VerbatimChar"/>
+    <w:rsid w:val="008C3468"/>
+    <w:pPr>
+      <w:wordWrap w:val="0"/>
+      <w:spacing w:line="240" w:lineRule="auto"/>
+    </w:pPr>
+    <w:rPr>
+      <w:rFonts w:ascii="Consolas" w:hAnsi="Consolas"/>
+    </w:rPr>
+  </w:style>
+  <w:style w:type="character" w:customStyle="1" w:styleId="KeywordTok">
+    <w:name w:val="KeywordTok"/>
+    <w:basedOn w:val="VerbatimChar"/>
+    <w:rsid w:val="008C3468"/>
+    <w:rPr>
+      <w:rFonts w:ascii="Consolas" w:hAnsi="Consolas"/>
+      <w:b/>
+      <w:color w:val="007020"/>
+    </w:rPr>
+  </w:style>
+  <w:style w:type="character" w:customStyle="1" w:styleId="DataTypeTok">
+    <w:name w:val="DataTypeTok"/>
+    <w:basedOn w:val="VerbatimChar"/>
+    <w:rsid w:val="008C3468"/>
+    <w:rPr>
+      <w:rFonts w:ascii="Consolas" w:hAnsi="Consolas"/>
+      <w:color w:val="902000"/>
+    </w:rPr>
+  </w:style>
+  <w:style w:type="character" w:customStyle="1" w:styleId="StringTok">
+    <w:name w:val="StringTok"/>
+    <w:basedOn w:val="VerbatimChar"/>
+    <w:rsid w:val="008C3468"/>
+    <w:rPr>
+      <w:rFonts w:ascii="Consolas" w:hAnsi="Consolas"/>
+      <w:color w:val="4070A0"/>
+    </w:rPr>
+  </w:style>
+  <w:style w:type="character" w:customStyle="1" w:styleId="FunctionTok">
+    <w:name w:val="FunctionTok"/>
+    <w:basedOn w:val="VerbatimChar"/>
+    <w:rsid w:val="008C3468"/>
+    <w:rPr>
+      <w:rFonts w:ascii="Consolas" w:hAnsi="Consolas"/>
+      <w:color w:val="06287E"/>
+    </w:rPr>
+  </w:style>
+  <w:style w:type="character" w:customStyle="1" w:styleId="OperatorTok">
+    <w:name w:val="OperatorTok"/>
+    <w:basedOn w:val="VerbatimChar"/>
+    <w:rsid w:val="008C3468"/>
+    <w:rPr>
+      <w:rFonts w:ascii="Consolas" w:hAnsi="Consolas"/>
+      <w:color w:val="666666"/>
+    </w:rPr>
+  </w:style>
+  <w:style w:type="character" w:customStyle="1" w:styleId="NormalTok">
+    <w:name w:val="NormalTok"/>
+    <w:basedOn w:val="VerbatimChar"/>
+    <w:rsid w:val="008C3468"/>
+    <w:rPr>
+      <w:rFonts w:ascii="Consolas" w:hAnsi="Consolas"/>
+    </w:rPr>
+  </w:style>
+  <w:style w:type="character" w:customStyle="1" w:styleId="DecValTok">
+    <w:name w:val="DecValTok"/>
+    <w:basedOn w:val="VerbatimChar"/>
+    <w:rsid w:val="00713794"/>
+    <w:rPr>
+      <w:rFonts w:ascii="Consolas" w:hAnsi="Consolas"/>
+      <w:color w:val="40A070"/>
+      <w:sz w:val="22"/>
+    </w:rPr>
+  </w:style>
 </w:styles>
 </file>
 

</xml_diff>

<commit_message>
add the all sql question file.
</commit_message>
<xml_diff>
--- a/Placement Details/Placement Preparation/DOTNET/ASPNetCore_Interview_QA_Naimish_Sir.docx
+++ b/Placement Details/Placement Preparation/DOTNET/ASPNetCore_Interview_QA_Naimish_Sir.docx
@@ -634,7 +634,15 @@
       </w:r>
       <w:r>
         <w:br/>
-        <w:t>Without Tag Helper: @Html.TextBoxFor(m =&gt; m.Name)</w:t>
+        <w:t xml:space="preserve">Without Tag Helper: @Html.TextBoxFor(m =&gt; </w:t>
+      </w:r>
+      <w:proofErr w:type="gramStart"/>
+      <w:r>
+        <w:t>m.Name</w:t>
+      </w:r>
+      <w:proofErr w:type="gramEnd"/>
+      <w:r>
+        <w:t>)</w:t>
       </w:r>
       <w:r>
         <w:br/>
@@ -873,23 +881,63 @@
       </w:r>
       <w:r>
         <w:br/>
-        <w:t>1. Configure in Program.cs: AddSession()</w:t>
+        <w:t xml:space="preserve">1. Configure in Program.cs: </w:t>
+      </w:r>
+      <w:proofErr w:type="gramStart"/>
+      <w:r>
+        <w:t>AddSession(</w:t>
+      </w:r>
+      <w:proofErr w:type="gramEnd"/>
+      <w:r>
+        <w:t>)</w:t>
       </w:r>
       <w:r>
         <w:br/>
-        <w:t>2. Enable middleware: app.UseSession()</w:t>
+        <w:t xml:space="preserve">2. Enable middleware: </w:t>
+      </w:r>
+      <w:proofErr w:type="gramStart"/>
+      <w:r>
+        <w:t>app.UseSession</w:t>
+      </w:r>
+      <w:proofErr w:type="gramEnd"/>
+      <w:r>
+        <w:t>()</w:t>
       </w:r>
       <w:r>
         <w:br/>
-        <w:t>3. Use in controller: HttpContext.Session.SetString("User", "Krish")</w:t>
+        <w:t xml:space="preserve">3. Use in controller: </w:t>
+      </w:r>
+      <w:proofErr w:type="gramStart"/>
+      <w:r>
+        <w:t>HttpContext.Session.SetString</w:t>
+      </w:r>
+      <w:proofErr w:type="gramEnd"/>
+      <w:r>
+        <w:t>("User", "Krish")</w:t>
       </w:r>
       <w:r>
         <w:br/>
-        <w:t>4. Retrieve: HttpContext.Session.GetString("User")</w:t>
+        <w:t xml:space="preserve">4. Retrieve: </w:t>
+      </w:r>
+      <w:proofErr w:type="gramStart"/>
+      <w:r>
+        <w:t>HttpContext.Session.GetString</w:t>
+      </w:r>
+      <w:proofErr w:type="gramEnd"/>
+      <w:r>
+        <w:t>("User")</w:t>
       </w:r>
       <w:r>
         <w:br/>
-        <w:t>5. Clear: HttpContext.Session.Clear()</w:t>
+        <w:t xml:space="preserve">5. Clear: </w:t>
+      </w:r>
+      <w:proofErr w:type="gramStart"/>
+      <w:r>
+        <w:t>HttpContext.Session.Clear</w:t>
+      </w:r>
+      <w:proofErr w:type="gramEnd"/>
+      <w:r>
+        <w:t>()</w:t>
       </w:r>
     </w:p>
     <w:p>
@@ -945,7 +993,15 @@
       </w:r>
       <w:r>
         <w:br/>
-        <w:t>_dbContext.Students.ToList(); // LINQ → SQL</w:t>
+        <w:t>_</w:t>
+      </w:r>
+      <w:proofErr w:type="gramStart"/>
+      <w:r>
+        <w:t>dbContext.Students.ToList</w:t>
+      </w:r>
+      <w:proofErr w:type="gramEnd"/>
+      <w:r>
+        <w:t>(); // LINQ → SQL</w:t>
       </w:r>
     </w:p>
     <w:p>
@@ -989,7 +1045,31 @@
       </w:r>
       <w:r>
         <w:br/>
-        <w:t>Examples: app.UseRouting(), app.UseAuthentication(), app.UseStaticFiles()</w:t>
+        <w:t xml:space="preserve">Examples: </w:t>
+      </w:r>
+      <w:proofErr w:type="gramStart"/>
+      <w:r>
+        <w:t>app.UseRouting</w:t>
+      </w:r>
+      <w:proofErr w:type="gramEnd"/>
+      <w:r>
+        <w:t xml:space="preserve">(), </w:t>
+      </w:r>
+      <w:proofErr w:type="gramStart"/>
+      <w:r>
+        <w:t>app.UseAuthentication</w:t>
+      </w:r>
+      <w:proofErr w:type="gramEnd"/>
+      <w:r>
+        <w:t xml:space="preserve">(), </w:t>
+      </w:r>
+      <w:proofErr w:type="gramStart"/>
+      <w:r>
+        <w:t>app.UseStaticFiles</w:t>
+      </w:r>
+      <w:proofErr w:type="gramEnd"/>
+      <w:r>
+        <w:t>()</w:t>
       </w:r>
     </w:p>
     <w:p>
@@ -1007,7 +1087,15 @@
       </w:r>
       <w:r>
         <w:br/>
-        <w:t>ActionResult&lt;T&gt; → Generic type that allows returning a specific type (model) or standard results like NotFound(). Mostly used in APIs for strong typing.</w:t>
+        <w:t xml:space="preserve">ActionResult&lt;T&gt; → Generic type that allows returning a specific type (model) or standard results like </w:t>
+      </w:r>
+      <w:proofErr w:type="gramStart"/>
+      <w:r>
+        <w:t>NotFound(</w:t>
+      </w:r>
+      <w:proofErr w:type="gramEnd"/>
+      <w:r>
+        <w:t>). Mostly used in APIs for strong typing.</w:t>
       </w:r>
     </w:p>
     <w:p>
@@ -1071,10 +1159,12 @@
         <w:t xml:space="preserve">Example: Without Tag Helper: @Html.TextBoxFor(m =&gt; </w:t>
       </w:r>
       <w:proofErr w:type="spellStart"/>
+      <w:proofErr w:type="gramStart"/>
       <w:r>
         <w:t>m.Name</w:t>
       </w:r>
       <w:proofErr w:type="spellEnd"/>
+      <w:proofErr w:type="gramEnd"/>
       <w:r>
         <w:t xml:space="preserve">) With Tag Helper: </w:t>
       </w:r>
@@ -1222,6 +1312,7 @@
         <w:t xml:space="preserve"> </w:t>
       </w:r>
       <w:proofErr w:type="spellStart"/>
+      <w:proofErr w:type="gramStart"/>
       <w:r>
         <w:rPr>
           <w:rStyle w:val="FunctionTok"/>
@@ -1233,7 +1324,14 @@
         <w:rPr>
           <w:rStyle w:val="OperatorTok"/>
         </w:rPr>
-        <w:t>()</w:t>
+        <w:t>(</w:t>
+      </w:r>
+      <w:proofErr w:type="gramEnd"/>
+      <w:r>
+        <w:rPr>
+          <w:rStyle w:val="OperatorTok"/>
+        </w:rPr>
+        <w:t>)</w:t>
       </w:r>
       <w:r>
         <w:br/>
@@ -1292,6 +1390,7 @@
         <w:t xml:space="preserve"> </w:t>
       </w:r>
       <w:proofErr w:type="spellStart"/>
+      <w:proofErr w:type="gramStart"/>
       <w:r>
         <w:rPr>
           <w:rStyle w:val="FunctionTok"/>
@@ -1303,7 +1402,14 @@
         <w:rPr>
           <w:rStyle w:val="OperatorTok"/>
         </w:rPr>
-        <w:t>();</w:t>
+        <w:t>(</w:t>
+      </w:r>
+      <w:proofErr w:type="gramEnd"/>
+      <w:r>
+        <w:rPr>
+          <w:rStyle w:val="OperatorTok"/>
+        </w:rPr>
+        <w:t>);</w:t>
       </w:r>
       <w:r>
         <w:br/>
@@ -1339,6 +1445,7 @@
         <w:t xml:space="preserve"> await </w:t>
       </w:r>
       <w:proofErr w:type="spellStart"/>
+      <w:proofErr w:type="gramStart"/>
       <w:r>
         <w:rPr>
           <w:rStyle w:val="NormalTok"/>
@@ -1358,6 +1465,7 @@
         <w:t>GetStringAsync</w:t>
       </w:r>
       <w:proofErr w:type="spellEnd"/>
+      <w:proofErr w:type="gramEnd"/>
       <w:r>
         <w:rPr>
           <w:rStyle w:val="OperatorTok"/>
@@ -1596,10 +1704,12 @@
         <w:t xml:space="preserve">What is </w:t>
       </w:r>
       <w:proofErr w:type="spellStart"/>
+      <w:proofErr w:type="gramStart"/>
       <w:r>
         <w:t>appsettings.json</w:t>
       </w:r>
       <w:proofErr w:type="spellEnd"/>
+      <w:proofErr w:type="gramEnd"/>
       <w:r>
         <w:t xml:space="preserve"> used for?</w:t>
       </w:r>
@@ -1619,6 +1729,7 @@
         <w:t xml:space="preserve"> </w:t>
       </w:r>
       <w:proofErr w:type="spellStart"/>
+      <w:proofErr w:type="gramStart"/>
       <w:r>
         <w:rPr>
           <w:rStyle w:val="VerbatimChar"/>
@@ -1626,6 +1737,7 @@
         <w:t>appsettings.json</w:t>
       </w:r>
       <w:proofErr w:type="spellEnd"/>
+      <w:proofErr w:type="gramEnd"/>
       <w:r>
         <w:t xml:space="preserve"> is a configuration file used to store application settings like connection strings, logging, API keys, etc.</w:t>
       </w:r>
@@ -1744,14 +1856,36 @@
         <w:rPr>
           <w:rStyle w:val="StringTok"/>
         </w:rPr>
-        <w:t>"Server=.;Database=</w:t>
+        <w:t>"Server=</w:t>
+      </w:r>
+      <w:proofErr w:type="gramStart"/>
+      <w:r>
+        <w:rPr>
+          <w:rStyle w:val="StringTok"/>
+        </w:rPr>
+        <w:t>.;Database</w:t>
+      </w:r>
+      <w:proofErr w:type="gramEnd"/>
+      <w:r>
+        <w:rPr>
+          <w:rStyle w:val="StringTok"/>
+        </w:rPr>
+        <w:t>=</w:t>
       </w:r>
       <w:proofErr w:type="spellStart"/>
+      <w:proofErr w:type="gramStart"/>
       <w:r>
         <w:rPr>
           <w:rStyle w:val="StringTok"/>
         </w:rPr>
-        <w:t>MyDb;Trusted_Connection</w:t>
+        <w:t>MyDb;Trusted</w:t>
+      </w:r>
+      <w:proofErr w:type="gramEnd"/>
+      <w:r>
+        <w:rPr>
+          <w:rStyle w:val="StringTok"/>
+        </w:rPr>
+        <w:t>_Connection</w:t>
       </w:r>
       <w:proofErr w:type="spellEnd"/>
       <w:r>
@@ -2065,6 +2199,7 @@
         </w:rPr>
         <w:t xml:space="preserve"> </w:t>
       </w:r>
+      <w:proofErr w:type="gramStart"/>
       <w:r>
         <w:rPr>
           <w:rStyle w:val="FunctionTok"/>
@@ -2077,6 +2212,7 @@
         </w:rPr>
         <w:t>(</w:t>
       </w:r>
+      <w:proofErr w:type="gramEnd"/>
       <w:r>
         <w:rPr>
           <w:rStyle w:val="NormalTok"/>
@@ -2160,11 +2296,19 @@
       <w:r>
         <w:t xml:space="preserve">Request JSON </w:t>
       </w:r>
+      <w:proofErr w:type="gramStart"/>
       <w:r>
         <w:rPr>
           <w:rStyle w:val="VerbatimChar"/>
         </w:rPr>
-        <w:t>{ "Id":1, "</w:t>
+        <w:t>{ "</w:t>
+      </w:r>
+      <w:proofErr w:type="gramEnd"/>
+      <w:r>
+        <w:rPr>
+          <w:rStyle w:val="VerbatimChar"/>
+        </w:rPr>
+        <w:t>Id":1, "</w:t>
       </w:r>
       <w:proofErr w:type="spellStart"/>
       <w:r>
@@ -2174,12 +2318,14 @@
         <w:t>Name":"John</w:t>
       </w:r>
       <w:proofErr w:type="spellEnd"/>
+      <w:proofErr w:type="gramStart"/>
       <w:r>
         <w:rPr>
           <w:rStyle w:val="VerbatimChar"/>
         </w:rPr>
         <w:t>" }</w:t>
       </w:r>
+      <w:proofErr w:type="gramEnd"/>
       <w:r>
         <w:t xml:space="preserve"> will bind to </w:t>
       </w:r>
@@ -2282,6 +2428,7 @@
         <w:t xml:space="preserve"> Add </w:t>
       </w:r>
       <w:proofErr w:type="spellStart"/>
+      <w:proofErr w:type="gramStart"/>
       <w:r>
         <w:rPr>
           <w:rStyle w:val="VerbatimChar"/>
@@ -2293,7 +2440,14 @@
         <w:rPr>
           <w:rStyle w:val="VerbatimChar"/>
         </w:rPr>
-        <w:t>()</w:t>
+        <w:t>(</w:t>
+      </w:r>
+      <w:proofErr w:type="gramEnd"/>
+      <w:r>
+        <w:rPr>
+          <w:rStyle w:val="VerbatimChar"/>
+        </w:rPr>
+        <w:t>)</w:t>
       </w:r>
       <w:r>
         <w:t xml:space="preserve"> in </w:t>
@@ -2310,6 +2464,7 @@
         <w:t xml:space="preserve"> and enable via </w:t>
       </w:r>
       <w:proofErr w:type="spellStart"/>
+      <w:proofErr w:type="gramStart"/>
       <w:r>
         <w:rPr>
           <w:rStyle w:val="VerbatimChar"/>
@@ -2317,6 +2472,7 @@
         <w:t>app.UseSwagger</w:t>
       </w:r>
       <w:proofErr w:type="spellEnd"/>
+      <w:proofErr w:type="gramEnd"/>
       <w:r>
         <w:rPr>
           <w:rStyle w:val="VerbatimChar"/>
@@ -2324,6 +2480,7 @@
         <w:t xml:space="preserve">(); </w:t>
       </w:r>
       <w:proofErr w:type="spellStart"/>
+      <w:proofErr w:type="gramStart"/>
       <w:r>
         <w:rPr>
           <w:rStyle w:val="VerbatimChar"/>
@@ -2331,15 +2488,24 @@
         <w:t>app.UseSwaggerUI</w:t>
       </w:r>
       <w:proofErr w:type="spellEnd"/>
+      <w:proofErr w:type="gramEnd"/>
       <w:r>
         <w:rPr>
           <w:rStyle w:val="VerbatimChar"/>
         </w:rPr>
-        <w:t>();</w:t>
+        <w:t>(</w:t>
+      </w:r>
+      <w:proofErr w:type="gramStart"/>
+      <w:r>
+        <w:rPr>
+          <w:rStyle w:val="VerbatimChar"/>
+        </w:rPr>
+        <w:t>);</w:t>
       </w:r>
       <w:r>
         <w:t>.</w:t>
       </w:r>
+      <w:proofErr w:type="gramEnd"/>
     </w:p>
     <w:p>
       <w:pPr>
@@ -2476,6 +2642,7 @@
         <w:t xml:space="preserve"> API versioning ensures backward compatibility while introducing new features. Done using </w:t>
       </w:r>
       <w:proofErr w:type="spellStart"/>
+      <w:proofErr w:type="gramStart"/>
       <w:r>
         <w:rPr>
           <w:rStyle w:val="VerbatimChar"/>
@@ -2483,6 +2650,7 @@
         <w:t>Microsoft.AspNetCore.Mvc.Versioning</w:t>
       </w:r>
       <w:proofErr w:type="spellEnd"/>
+      <w:proofErr w:type="gramEnd"/>
       <w:r>
         <w:t>.</w:t>
       </w:r>
@@ -2619,6 +2787,7 @@
         </w:rPr>
       </w:pPr>
       <w:proofErr w:type="spellStart"/>
+      <w:proofErr w:type="gramStart"/>
       <w:r>
         <w:rPr>
           <w:rStyle w:val="NormalTok"/>
@@ -2650,6 +2819,7 @@
         <w:t>AddApiVersioning</w:t>
       </w:r>
       <w:proofErr w:type="spellEnd"/>
+      <w:proofErr w:type="gramEnd"/>
       <w:r>
         <w:rPr>
           <w:rStyle w:val="OperatorTok"/>
@@ -2687,6 +2857,7 @@
         <w:t xml:space="preserve">    </w:t>
       </w:r>
       <w:proofErr w:type="spellStart"/>
+      <w:proofErr w:type="gramStart"/>
       <w:r>
         <w:rPr>
           <w:rStyle w:val="NormalTok"/>
@@ -2706,6 +2877,7 @@
         <w:t>DefaultApiVersion</w:t>
       </w:r>
       <w:proofErr w:type="spellEnd"/>
+      <w:proofErr w:type="gramEnd"/>
       <w:r>
         <w:rPr>
           <w:rStyle w:val="NormalTok"/>
@@ -2737,6 +2909,7 @@
         <w:t xml:space="preserve"> </w:t>
       </w:r>
       <w:proofErr w:type="spellStart"/>
+      <w:proofErr w:type="gramStart"/>
       <w:r>
         <w:rPr>
           <w:rStyle w:val="FunctionTok"/>
@@ -2750,6 +2923,7 @@
         </w:rPr>
         <w:t>(</w:t>
       </w:r>
+      <w:proofErr w:type="gramEnd"/>
       <w:r>
         <w:rPr>
           <w:rStyle w:val="DecValTok"/>
@@ -2790,6 +2964,7 @@
         <w:t xml:space="preserve">    </w:t>
       </w:r>
       <w:proofErr w:type="spellStart"/>
+      <w:proofErr w:type="gramStart"/>
       <w:r>
         <w:rPr>
           <w:rStyle w:val="NormalTok"/>
@@ -2809,6 +2984,7 @@
         <w:t>AssumeDefaultVersionWhenUnspecified</w:t>
       </w:r>
       <w:proofErr w:type="spellEnd"/>
+      <w:proofErr w:type="gramEnd"/>
       <w:r>
         <w:rPr>
           <w:rStyle w:val="NormalTok"/>
@@ -2849,6 +3025,7 @@
         <w:t xml:space="preserve">    </w:t>
       </w:r>
       <w:proofErr w:type="spellStart"/>
+      <w:proofErr w:type="gramStart"/>
       <w:r>
         <w:rPr>
           <w:rStyle w:val="NormalTok"/>
@@ -2868,6 +3045,7 @@
         <w:t>ReportApiVersions</w:t>
       </w:r>
       <w:proofErr w:type="spellEnd"/>
+      <w:proofErr w:type="gramEnd"/>
       <w:r>
         <w:rPr>
           <w:rStyle w:val="NormalTok"/>
@@ -2984,6 +3162,7 @@
         <w:pStyle w:val="SourceCode"/>
       </w:pPr>
       <w:proofErr w:type="spellStart"/>
+      <w:proofErr w:type="gramStart"/>
       <w:r>
         <w:rPr>
           <w:rStyle w:val="NormalTok"/>
@@ -3015,6 +3194,7 @@
         <w:t>AddCors</w:t>
       </w:r>
       <w:proofErr w:type="spellEnd"/>
+      <w:proofErr w:type="gramEnd"/>
       <w:r>
         <w:rPr>
           <w:rStyle w:val="OperatorTok"/>
@@ -3052,6 +3232,7 @@
         <w:t xml:space="preserve">    </w:t>
       </w:r>
       <w:proofErr w:type="spellStart"/>
+      <w:proofErr w:type="gramStart"/>
       <w:r>
         <w:rPr>
           <w:rStyle w:val="NormalTok"/>
@@ -3071,6 +3252,7 @@
         <w:t>AddPolicy</w:t>
       </w:r>
       <w:proofErr w:type="spellEnd"/>
+      <w:proofErr w:type="gramEnd"/>
       <w:r>
         <w:rPr>
           <w:rStyle w:val="OperatorTok"/>
@@ -3125,6 +3307,7 @@
         <w:t xml:space="preserve"> </w:t>
       </w:r>
       <w:proofErr w:type="spellStart"/>
+      <w:proofErr w:type="gramStart"/>
       <w:r>
         <w:rPr>
           <w:rStyle w:val="NormalTok"/>
@@ -3144,6 +3327,7 @@
         <w:t>WithOrigins</w:t>
       </w:r>
       <w:proofErr w:type="spellEnd"/>
+      <w:proofErr w:type="gramEnd"/>
       <w:r>
         <w:rPr>
           <w:rStyle w:val="OperatorTok"/>
@@ -3187,7 +3371,14 @@
         <w:rPr>
           <w:rStyle w:val="NormalTok"/>
         </w:rPr>
-        <w:t xml:space="preserve">                        </w:t>
+        <w:t xml:space="preserve">                      </w:t>
+      </w:r>
+      <w:proofErr w:type="gramStart"/>
+      <w:r>
+        <w:rPr>
+          <w:rStyle w:val="NormalTok"/>
+        </w:rPr>
+        <w:t xml:space="preserve">  </w:t>
       </w:r>
       <w:r>
         <w:rPr>
@@ -3203,6 +3394,7 @@
         <w:t>AllowAnyHeader</w:t>
       </w:r>
       <w:proofErr w:type="spellEnd"/>
+      <w:proofErr w:type="gramEnd"/>
       <w:r>
         <w:rPr>
           <w:rStyle w:val="OperatorTok"/>
@@ -3216,7 +3408,14 @@
         <w:rPr>
           <w:rStyle w:val="NormalTok"/>
         </w:rPr>
-        <w:t xml:space="preserve">                        </w:t>
+        <w:t xml:space="preserve">                      </w:t>
+      </w:r>
+      <w:proofErr w:type="gramStart"/>
+      <w:r>
+        <w:rPr>
+          <w:rStyle w:val="NormalTok"/>
+        </w:rPr>
+        <w:t xml:space="preserve">  </w:t>
       </w:r>
       <w:r>
         <w:rPr>
@@ -3232,6 +3431,7 @@
         <w:t>AllowAnyMethod</w:t>
       </w:r>
       <w:proofErr w:type="spellEnd"/>
+      <w:proofErr w:type="gramEnd"/>
       <w:r>
         <w:rPr>
           <w:rStyle w:val="OperatorTok"/>
@@ -3254,6 +3454,7 @@
         <w:br/>
       </w:r>
       <w:proofErr w:type="spellStart"/>
+      <w:proofErr w:type="gramStart"/>
       <w:r>
         <w:rPr>
           <w:rStyle w:val="NormalTok"/>
@@ -3273,6 +3474,7 @@
         <w:t>UseCors</w:t>
       </w:r>
       <w:proofErr w:type="spellEnd"/>
+      <w:proofErr w:type="gramEnd"/>
       <w:r>
         <w:rPr>
           <w:rStyle w:val="OperatorTok"/>
@@ -3405,9 +3607,11 @@
       </w:r>
     </w:p>
     <w:p>
+      <w:proofErr w:type="gramStart"/>
       <w:r>
         <w:t>Answer :</w:t>
       </w:r>
+      <w:proofErr w:type="gramEnd"/>
     </w:p>
     <w:p>
       <w:r>
@@ -3437,7 +3641,23 @@
         <w:pStyle w:val="Heading3"/>
       </w:pPr>
       <w:r>
-        <w:t>What is CLR , CLS , And CTS?</w:t>
+        <w:t xml:space="preserve">What is </w:t>
+      </w:r>
+      <w:proofErr w:type="gramStart"/>
+      <w:r>
+        <w:t>CLR ,</w:t>
+      </w:r>
+      <w:proofErr w:type="gramEnd"/>
+      <w:r>
+        <w:t xml:space="preserve"> </w:t>
+      </w:r>
+      <w:proofErr w:type="gramStart"/>
+      <w:r>
+        <w:t>CLS ,</w:t>
+      </w:r>
+      <w:proofErr w:type="gramEnd"/>
+      <w:r>
+        <w:t xml:space="preserve"> And CTS?</w:t>
       </w:r>
     </w:p>
     <w:p>
@@ -3511,13 +3731,7 @@
         <w:pStyle w:val="Heading3"/>
       </w:pPr>
       <w:r>
-        <w:t>What is</w:t>
-      </w:r>
-      <w:r>
-        <w:t xml:space="preserve"> Partial Class in asp.Net</w:t>
-      </w:r>
-      <w:r>
-        <w:t>?</w:t>
+        <w:t>What is Partial Class in asp.Net?</w:t>
       </w:r>
     </w:p>
     <w:p>
@@ -3535,19 +3749,15 @@
         <w:pStyle w:val="Heading3"/>
       </w:pPr>
       <w:r>
-        <w:t>What is</w:t>
-      </w:r>
-      <w:r>
-        <w:t xml:space="preserve"> Sealed keyword</w:t>
-      </w:r>
-      <w:r>
-        <w:t>?</w:t>
+        <w:t>What is Sealed keyword?</w:t>
       </w:r>
     </w:p>
     <w:p>
+      <w:proofErr w:type="gramStart"/>
       <w:r>
         <w:t>Answer :</w:t>
       </w:r>
+      <w:proofErr w:type="gramEnd"/>
     </w:p>
     <w:p>
       <w:r>
@@ -3556,7 +3766,15 @@
     </w:p>
     <w:p>
       <w:r>
-        <w:t>Ex. Public sealed class User{}</w:t>
+        <w:t xml:space="preserve">Ex. Public sealed class </w:t>
+      </w:r>
+      <w:proofErr w:type="gramStart"/>
+      <w:r>
+        <w:t>User{</w:t>
+      </w:r>
+      <w:proofErr w:type="gramEnd"/>
+      <w:r>
+        <w:t>}</w:t>
       </w:r>
     </w:p>
     <w:p>
@@ -3572,8 +3790,13 @@
       </w:r>
       <w:proofErr w:type="spellEnd"/>
       <w:r>
-        <w:t>, Const and Static ?</w:t>
-      </w:r>
+        <w:t xml:space="preserve">, Const and </w:t>
+      </w:r>
+      <w:proofErr w:type="gramStart"/>
+      <w:r>
+        <w:t>Static ?</w:t>
+      </w:r>
+      <w:proofErr w:type="gramEnd"/>
     </w:p>
     <w:p>
       <w:r>
@@ -3608,15 +3831,14 @@
         <w:t xml:space="preserve">How to Create </w:t>
       </w:r>
       <w:proofErr w:type="spellStart"/>
+      <w:proofErr w:type="gramStart"/>
       <w:r>
         <w:t>a</w:t>
       </w:r>
       <w:proofErr w:type="spellEnd"/>
-      <w:r>
-        <w:t xml:space="preserve"> Object of Static Class</w:t>
-      </w:r>
-      <w:r>
-        <w:t>?</w:t>
+      <w:proofErr w:type="gramEnd"/>
+      <w:r>
+        <w:t xml:space="preserve"> Object of Static Class?</w:t>
       </w:r>
     </w:p>
     <w:p>
@@ -3634,16 +3856,15 @@
         <w:pStyle w:val="Heading3"/>
       </w:pPr>
       <w:r>
-        <w:t>Can we Create a Non-Static Methods in Static Class</w:t>
-      </w:r>
-      <w:r>
-        <w:t>?</w:t>
+        <w:t>Can we Create a Non-Static Methods in Static Class?</w:t>
       </w:r>
     </w:p>
     <w:p>
+      <w:proofErr w:type="gramStart"/>
       <w:r>
         <w:t>Answer :</w:t>
       </w:r>
+      <w:proofErr w:type="gramEnd"/>
     </w:p>
     <w:p>
       <w:r>
@@ -3651,9 +3872,767 @@
         <w:t>No, a static class can only have static members; non-static methods are not allowed.</w:t>
       </w:r>
     </w:p>
-    <w:p/>
-    <w:p/>
-    <w:p/>
+    <w:p>
+      <w:pPr>
+        <w:pStyle w:val="Heading3"/>
+      </w:pPr>
+      <w:r>
+        <w:t>What is the Connection-Oriented and Connection-Less Connection in Ado.Net?</w:t>
+      </w:r>
+    </w:p>
+    <w:p>
+      <w:pPr>
+        <w:rPr>
+          <w:b/>
+          <w:bCs/>
+        </w:rPr>
+      </w:pPr>
+      <w:r>
+        <w:rPr>
+          <w:b/>
+          <w:bCs/>
+        </w:rPr>
+        <w:t xml:space="preserve">Connection-Oriented </w:t>
+      </w:r>
+      <w:proofErr w:type="gramStart"/>
+      <w:r>
+        <w:rPr>
+          <w:b/>
+          <w:bCs/>
+        </w:rPr>
+        <w:t>Communication :</w:t>
+      </w:r>
+      <w:proofErr w:type="gramEnd"/>
+    </w:p>
+    <w:p>
+      <w:r>
+        <w:t xml:space="preserve">A type of database/network communication where a </w:t>
+      </w:r>
+      <w:r>
+        <w:rPr>
+          <w:b/>
+          <w:bCs/>
+        </w:rPr>
+        <w:t>dedicated connection</w:t>
+      </w:r>
+      <w:r>
+        <w:t xml:space="preserve"> is established between the client and server before data transfer.</w:t>
+      </w:r>
+    </w:p>
+    <w:p>
+      <w:pPr>
+        <w:rPr>
+          <w:lang w:val="en-IN"/>
+        </w:rPr>
+      </w:pPr>
+      <w:r>
+        <w:rPr>
+          <w:b/>
+          <w:bCs/>
+          <w:lang w:val="en-IN"/>
+        </w:rPr>
+        <w:t>Characteristics:</w:t>
+      </w:r>
+    </w:p>
+    <w:p>
+      <w:pPr>
+        <w:numPr>
+          <w:ilvl w:val="0"/>
+          <w:numId w:val="10"/>
+        </w:numPr>
+        <w:rPr>
+          <w:lang w:val="en-IN"/>
+        </w:rPr>
+      </w:pPr>
+      <w:r>
+        <w:rPr>
+          <w:lang w:val="en-IN"/>
+        </w:rPr>
+        <w:t>Reliable data transfer.</w:t>
+      </w:r>
+    </w:p>
+    <w:p>
+      <w:pPr>
+        <w:numPr>
+          <w:ilvl w:val="0"/>
+          <w:numId w:val="10"/>
+        </w:numPr>
+        <w:rPr>
+          <w:lang w:val="en-IN"/>
+        </w:rPr>
+      </w:pPr>
+      <w:r>
+        <w:rPr>
+          <w:lang w:val="en-IN"/>
+        </w:rPr>
+        <w:t>Connection must be established before queries are executed.</w:t>
+      </w:r>
+    </w:p>
+    <w:p>
+      <w:pPr>
+        <w:numPr>
+          <w:ilvl w:val="0"/>
+          <w:numId w:val="10"/>
+        </w:numPr>
+        <w:rPr>
+          <w:lang w:val="en-IN"/>
+        </w:rPr>
+      </w:pPr>
+      <w:r>
+        <w:rPr>
+          <w:lang w:val="en-IN"/>
+        </w:rPr>
+        <w:t xml:space="preserve">Suitable for </w:t>
+      </w:r>
+      <w:r>
+        <w:rPr>
+          <w:b/>
+          <w:bCs/>
+          <w:lang w:val="en-IN"/>
+        </w:rPr>
+        <w:t>transactions</w:t>
+      </w:r>
+      <w:r>
+        <w:rPr>
+          <w:lang w:val="en-IN"/>
+        </w:rPr>
+        <w:t xml:space="preserve"> where integrity is important.</w:t>
+      </w:r>
+    </w:p>
+    <w:p>
+      <w:proofErr w:type="gramStart"/>
+      <w:r>
+        <w:t>Example :</w:t>
+      </w:r>
+      <w:proofErr w:type="gramEnd"/>
+      <w:r>
+        <w:t xml:space="preserve"> </w:t>
+      </w:r>
+    </w:p>
+    <w:p>
+      <w:proofErr w:type="spellStart"/>
+      <w:r>
+        <w:t>SqlConnection</w:t>
+      </w:r>
+      <w:proofErr w:type="spellEnd"/>
+      <w:r>
+        <w:t xml:space="preserve"> conn = new </w:t>
+      </w:r>
+      <w:proofErr w:type="spellStart"/>
+      <w:r>
+        <w:t>SqlConnection</w:t>
+      </w:r>
+      <w:proofErr w:type="spellEnd"/>
+      <w:r>
+        <w:t>(</w:t>
+      </w:r>
+      <w:proofErr w:type="spellStart"/>
+      <w:r>
+        <w:t>connectionString</w:t>
+      </w:r>
+      <w:proofErr w:type="spellEnd"/>
+      <w:r>
+        <w:t>);</w:t>
+      </w:r>
+    </w:p>
+    <w:p>
+      <w:proofErr w:type="spellStart"/>
+      <w:proofErr w:type="gramStart"/>
+      <w:r>
+        <w:t>conn.Open</w:t>
+      </w:r>
+      <w:proofErr w:type="spellEnd"/>
+      <w:proofErr w:type="gramEnd"/>
+      <w:r>
+        <w:t>();</w:t>
+      </w:r>
+    </w:p>
+    <w:p>
+      <w:r>
+        <w:t>// Execute SQL commands</w:t>
+      </w:r>
+    </w:p>
+    <w:p>
+      <w:proofErr w:type="spellStart"/>
+      <w:proofErr w:type="gramStart"/>
+      <w:r>
+        <w:t>conn.Close</w:t>
+      </w:r>
+      <w:proofErr w:type="spellEnd"/>
+      <w:proofErr w:type="gramEnd"/>
+      <w:r>
+        <w:t>();</w:t>
+      </w:r>
+    </w:p>
+    <w:p>
+      <w:pPr>
+        <w:rPr>
+          <w:b/>
+          <w:bCs/>
+        </w:rPr>
+      </w:pPr>
+      <w:r>
+        <w:rPr>
+          <w:b/>
+          <w:bCs/>
+        </w:rPr>
+        <w:t xml:space="preserve">Connection-Less </w:t>
+      </w:r>
+      <w:proofErr w:type="gramStart"/>
+      <w:r>
+        <w:rPr>
+          <w:b/>
+          <w:bCs/>
+        </w:rPr>
+        <w:t>Communication</w:t>
+      </w:r>
+      <w:r>
+        <w:rPr>
+          <w:b/>
+          <w:bCs/>
+        </w:rPr>
+        <w:t xml:space="preserve"> :</w:t>
+      </w:r>
+      <w:proofErr w:type="gramEnd"/>
+    </w:p>
+    <w:p>
+      <w:r>
+        <w:t xml:space="preserve">A type of communication where queries are sent </w:t>
+      </w:r>
+      <w:r>
+        <w:rPr>
+          <w:b/>
+          <w:bCs/>
+        </w:rPr>
+        <w:t>without establishing a dedicated connection</w:t>
+      </w:r>
+      <w:r>
+        <w:t>.</w:t>
+      </w:r>
+    </w:p>
+    <w:p>
+      <w:pPr>
+        <w:rPr>
+          <w:lang w:val="en-IN"/>
+        </w:rPr>
+      </w:pPr>
+      <w:r>
+        <w:rPr>
+          <w:b/>
+          <w:bCs/>
+          <w:lang w:val="en-IN"/>
+        </w:rPr>
+        <w:t>Characteristics:</w:t>
+      </w:r>
+    </w:p>
+    <w:p>
+      <w:pPr>
+        <w:numPr>
+          <w:ilvl w:val="0"/>
+          <w:numId w:val="11"/>
+        </w:numPr>
+        <w:rPr>
+          <w:lang w:val="en-IN"/>
+        </w:rPr>
+      </w:pPr>
+      <w:r>
+        <w:rPr>
+          <w:lang w:val="en-IN"/>
+        </w:rPr>
+        <w:t>Faster because there is no connection overhead.</w:t>
+      </w:r>
+    </w:p>
+    <w:p>
+      <w:pPr>
+        <w:numPr>
+          <w:ilvl w:val="0"/>
+          <w:numId w:val="11"/>
+        </w:numPr>
+        <w:rPr>
+          <w:lang w:val="en-IN"/>
+        </w:rPr>
+      </w:pPr>
+      <w:r>
+        <w:rPr>
+          <w:lang w:val="en-IN"/>
+        </w:rPr>
+        <w:t>Less reliable (no session/transaction guarantees).</w:t>
+      </w:r>
+    </w:p>
+    <w:p>
+      <w:pPr>
+        <w:numPr>
+          <w:ilvl w:val="0"/>
+          <w:numId w:val="11"/>
+        </w:numPr>
+        <w:rPr>
+          <w:lang w:val="en-IN"/>
+        </w:rPr>
+      </w:pPr>
+      <w:r>
+        <w:rPr>
+          <w:lang w:val="en-IN"/>
+        </w:rPr>
+        <w:t xml:space="preserve">Suitable for </w:t>
+      </w:r>
+      <w:r>
+        <w:rPr>
+          <w:b/>
+          <w:bCs/>
+          <w:lang w:val="en-IN"/>
+        </w:rPr>
+        <w:t>simple queries or stateless operations</w:t>
+      </w:r>
+      <w:r>
+        <w:rPr>
+          <w:lang w:val="en-IN"/>
+        </w:rPr>
+        <w:t>.</w:t>
+      </w:r>
+    </w:p>
+    <w:p>
+      <w:proofErr w:type="gramStart"/>
+      <w:r>
+        <w:rPr>
+          <w:b/>
+          <w:bCs/>
+        </w:rPr>
+        <w:t>Difference :</w:t>
+      </w:r>
+      <w:proofErr w:type="gramEnd"/>
+    </w:p>
+    <w:tbl>
+      <w:tblPr>
+        <w:tblW w:w="0" w:type="auto"/>
+        <w:tblCellSpacing w:w="15" w:type="dxa"/>
+        <w:tblCellMar>
+          <w:top w:w="15" w:type="dxa"/>
+          <w:left w:w="15" w:type="dxa"/>
+          <w:bottom w:w="15" w:type="dxa"/>
+          <w:right w:w="15" w:type="dxa"/>
+        </w:tblCellMar>
+        <w:tblLook w:val="04A0" w:firstRow="1" w:lastRow="0" w:firstColumn="1" w:lastColumn="0" w:noHBand="0" w:noVBand="1"/>
+      </w:tblPr>
+      <w:tblGrid>
+        <w:gridCol w:w="1126"/>
+        <w:gridCol w:w="4164"/>
+        <w:gridCol w:w="3440"/>
+      </w:tblGrid>
+      <w:tr>
+        <w:trPr>
+          <w:tblHeader/>
+          <w:tblCellSpacing w:w="15" w:type="dxa"/>
+        </w:trPr>
+        <w:tc>
+          <w:tcPr>
+            <w:tcW w:w="0" w:type="auto"/>
+            <w:vAlign w:val="center"/>
+            <w:hideMark/>
+          </w:tcPr>
+          <w:p>
+            <w:pPr>
+              <w:rPr>
+                <w:b/>
+                <w:bCs/>
+                <w:lang w:val="en-IN"/>
+              </w:rPr>
+            </w:pPr>
+            <w:r>
+              <w:rPr>
+                <w:b/>
+                <w:bCs/>
+                <w:lang w:val="en-IN"/>
+              </w:rPr>
+              <w:t>Feature</w:t>
+            </w:r>
+          </w:p>
+        </w:tc>
+        <w:tc>
+          <w:tcPr>
+            <w:tcW w:w="0" w:type="auto"/>
+            <w:vAlign w:val="center"/>
+            <w:hideMark/>
+          </w:tcPr>
+          <w:p>
+            <w:pPr>
+              <w:rPr>
+                <w:b/>
+                <w:bCs/>
+                <w:lang w:val="en-IN"/>
+              </w:rPr>
+            </w:pPr>
+            <w:r>
+              <w:rPr>
+                <w:b/>
+                <w:bCs/>
+                <w:lang w:val="en-IN"/>
+              </w:rPr>
+              <w:t>Connection-Oriented</w:t>
+            </w:r>
+          </w:p>
+        </w:tc>
+        <w:tc>
+          <w:tcPr>
+            <w:tcW w:w="0" w:type="auto"/>
+            <w:vAlign w:val="center"/>
+            <w:hideMark/>
+          </w:tcPr>
+          <w:p>
+            <w:pPr>
+              <w:rPr>
+                <w:b/>
+                <w:bCs/>
+                <w:lang w:val="en-IN"/>
+              </w:rPr>
+            </w:pPr>
+            <w:r>
+              <w:rPr>
+                <w:b/>
+                <w:bCs/>
+                <w:lang w:val="en-IN"/>
+              </w:rPr>
+              <w:t>Connection-Less</w:t>
+            </w:r>
+          </w:p>
+        </w:tc>
+      </w:tr>
+      <w:tr>
+        <w:trPr>
+          <w:tblCellSpacing w:w="15" w:type="dxa"/>
+        </w:trPr>
+        <w:tc>
+          <w:tcPr>
+            <w:tcW w:w="0" w:type="auto"/>
+            <w:vAlign w:val="center"/>
+            <w:hideMark/>
+          </w:tcPr>
+          <w:p>
+            <w:pPr>
+              <w:rPr>
+                <w:lang w:val="en-IN"/>
+              </w:rPr>
+            </w:pPr>
+            <w:r>
+              <w:rPr>
+                <w:b/>
+                <w:bCs/>
+                <w:lang w:val="en-IN"/>
+              </w:rPr>
+              <w:t>Definition</w:t>
+            </w:r>
+          </w:p>
+        </w:tc>
+        <w:tc>
+          <w:tcPr>
+            <w:tcW w:w="0" w:type="auto"/>
+            <w:vAlign w:val="center"/>
+            <w:hideMark/>
+          </w:tcPr>
+          <w:p>
+            <w:pPr>
+              <w:rPr>
+                <w:lang w:val="en-IN"/>
+              </w:rPr>
+            </w:pPr>
+            <w:r>
+              <w:rPr>
+                <w:lang w:val="en-IN"/>
+              </w:rPr>
+              <w:t>Dedicated connection established before communication</w:t>
+            </w:r>
+          </w:p>
+        </w:tc>
+        <w:tc>
+          <w:tcPr>
+            <w:tcW w:w="0" w:type="auto"/>
+            <w:vAlign w:val="center"/>
+            <w:hideMark/>
+          </w:tcPr>
+          <w:p>
+            <w:pPr>
+              <w:rPr>
+                <w:lang w:val="en-IN"/>
+              </w:rPr>
+            </w:pPr>
+            <w:r>
+              <w:rPr>
+                <w:lang w:val="en-IN"/>
+              </w:rPr>
+              <w:t>No dedicated connection; queries sent directly</w:t>
+            </w:r>
+          </w:p>
+        </w:tc>
+      </w:tr>
+      <w:tr>
+        <w:trPr>
+          <w:tblCellSpacing w:w="15" w:type="dxa"/>
+        </w:trPr>
+        <w:tc>
+          <w:tcPr>
+            <w:tcW w:w="0" w:type="auto"/>
+            <w:vAlign w:val="center"/>
+            <w:hideMark/>
+          </w:tcPr>
+          <w:p>
+            <w:pPr>
+              <w:rPr>
+                <w:lang w:val="en-IN"/>
+              </w:rPr>
+            </w:pPr>
+            <w:r>
+              <w:rPr>
+                <w:b/>
+                <w:bCs/>
+                <w:lang w:val="en-IN"/>
+              </w:rPr>
+              <w:t>Reliability</w:t>
+            </w:r>
+          </w:p>
+        </w:tc>
+        <w:tc>
+          <w:tcPr>
+            <w:tcW w:w="0" w:type="auto"/>
+            <w:vAlign w:val="center"/>
+            <w:hideMark/>
+          </w:tcPr>
+          <w:p>
+            <w:pPr>
+              <w:rPr>
+                <w:lang w:val="en-IN"/>
+              </w:rPr>
+            </w:pPr>
+            <w:r>
+              <w:rPr>
+                <w:lang w:val="en-IN"/>
+              </w:rPr>
+              <w:t>Reliable, supports transactions</w:t>
+            </w:r>
+          </w:p>
+        </w:tc>
+        <w:tc>
+          <w:tcPr>
+            <w:tcW w:w="0" w:type="auto"/>
+            <w:vAlign w:val="center"/>
+            <w:hideMark/>
+          </w:tcPr>
+          <w:p>
+            <w:pPr>
+              <w:rPr>
+                <w:lang w:val="en-IN"/>
+              </w:rPr>
+            </w:pPr>
+            <w:r>
+              <w:rPr>
+                <w:lang w:val="en-IN"/>
+              </w:rPr>
+              <w:t>Less reliable, no guarantee of delivery</w:t>
+            </w:r>
+          </w:p>
+        </w:tc>
+      </w:tr>
+      <w:tr>
+        <w:trPr>
+          <w:tblCellSpacing w:w="15" w:type="dxa"/>
+        </w:trPr>
+        <w:tc>
+          <w:tcPr>
+            <w:tcW w:w="0" w:type="auto"/>
+            <w:vAlign w:val="center"/>
+            <w:hideMark/>
+          </w:tcPr>
+          <w:p>
+            <w:pPr>
+              <w:rPr>
+                <w:lang w:val="en-IN"/>
+              </w:rPr>
+            </w:pPr>
+            <w:r>
+              <w:rPr>
+                <w:b/>
+                <w:bCs/>
+                <w:lang w:val="en-IN"/>
+              </w:rPr>
+              <w:lastRenderedPageBreak/>
+              <w:t>Overhead</w:t>
+            </w:r>
+          </w:p>
+        </w:tc>
+        <w:tc>
+          <w:tcPr>
+            <w:tcW w:w="0" w:type="auto"/>
+            <w:vAlign w:val="center"/>
+            <w:hideMark/>
+          </w:tcPr>
+          <w:p>
+            <w:pPr>
+              <w:rPr>
+                <w:lang w:val="en-IN"/>
+              </w:rPr>
+            </w:pPr>
+            <w:r>
+              <w:rPr>
+                <w:lang w:val="en-IN"/>
+              </w:rPr>
+              <w:t>Higher (connection setup required)</w:t>
+            </w:r>
+          </w:p>
+        </w:tc>
+        <w:tc>
+          <w:tcPr>
+            <w:tcW w:w="0" w:type="auto"/>
+            <w:vAlign w:val="center"/>
+            <w:hideMark/>
+          </w:tcPr>
+          <w:p>
+            <w:pPr>
+              <w:rPr>
+                <w:lang w:val="en-IN"/>
+              </w:rPr>
+            </w:pPr>
+            <w:r>
+              <w:rPr>
+                <w:lang w:val="en-IN"/>
+              </w:rPr>
+              <w:t>Lower (no connection setup)</w:t>
+            </w:r>
+          </w:p>
+        </w:tc>
+      </w:tr>
+      <w:tr>
+        <w:trPr>
+          <w:tblCellSpacing w:w="15" w:type="dxa"/>
+        </w:trPr>
+        <w:tc>
+          <w:tcPr>
+            <w:tcW w:w="0" w:type="auto"/>
+            <w:vAlign w:val="center"/>
+            <w:hideMark/>
+          </w:tcPr>
+          <w:p>
+            <w:pPr>
+              <w:rPr>
+                <w:lang w:val="en-IN"/>
+              </w:rPr>
+            </w:pPr>
+            <w:r>
+              <w:rPr>
+                <w:b/>
+                <w:bCs/>
+                <w:lang w:val="en-IN"/>
+              </w:rPr>
+              <w:t>Use Case</w:t>
+            </w:r>
+          </w:p>
+        </w:tc>
+        <w:tc>
+          <w:tcPr>
+            <w:tcW w:w="0" w:type="auto"/>
+            <w:vAlign w:val="center"/>
+            <w:hideMark/>
+          </w:tcPr>
+          <w:p>
+            <w:pPr>
+              <w:rPr>
+                <w:lang w:val="en-IN"/>
+              </w:rPr>
+            </w:pPr>
+            <w:r>
+              <w:rPr>
+                <w:lang w:val="en-IN"/>
+              </w:rPr>
+              <w:t>Banking transactions, ACID operations</w:t>
+            </w:r>
+          </w:p>
+        </w:tc>
+        <w:tc>
+          <w:tcPr>
+            <w:tcW w:w="0" w:type="auto"/>
+            <w:vAlign w:val="center"/>
+            <w:hideMark/>
+          </w:tcPr>
+          <w:p>
+            <w:pPr>
+              <w:rPr>
+                <w:lang w:val="en-IN"/>
+              </w:rPr>
+            </w:pPr>
+            <w:r>
+              <w:rPr>
+                <w:lang w:val="en-IN"/>
+              </w:rPr>
+              <w:t>Simple queries, reporting, stateless operations</w:t>
+            </w:r>
+          </w:p>
+        </w:tc>
+      </w:tr>
+      <w:tr>
+        <w:trPr>
+          <w:tblCellSpacing w:w="15" w:type="dxa"/>
+        </w:trPr>
+        <w:tc>
+          <w:tcPr>
+            <w:tcW w:w="0" w:type="auto"/>
+            <w:vAlign w:val="center"/>
+            <w:hideMark/>
+          </w:tcPr>
+          <w:p>
+            <w:pPr>
+              <w:rPr>
+                <w:lang w:val="en-IN"/>
+              </w:rPr>
+            </w:pPr>
+            <w:r>
+              <w:rPr>
+                <w:b/>
+                <w:bCs/>
+                <w:lang w:val="en-IN"/>
+              </w:rPr>
+              <w:t>Example</w:t>
+            </w:r>
+          </w:p>
+        </w:tc>
+        <w:tc>
+          <w:tcPr>
+            <w:tcW w:w="0" w:type="auto"/>
+            <w:vAlign w:val="center"/>
+            <w:hideMark/>
+          </w:tcPr>
+          <w:p>
+            <w:pPr>
+              <w:rPr>
+                <w:lang w:val="en-IN"/>
+              </w:rPr>
+            </w:pPr>
+            <w:r>
+              <w:rPr>
+                <w:lang w:val="en-IN"/>
+              </w:rPr>
+              <w:t>JDBC, ODBC, ADO.NET connections</w:t>
+            </w:r>
+          </w:p>
+        </w:tc>
+        <w:tc>
+          <w:tcPr>
+            <w:tcW w:w="0" w:type="auto"/>
+            <w:vAlign w:val="center"/>
+            <w:hideMark/>
+          </w:tcPr>
+          <w:p>
+            <w:pPr>
+              <w:rPr>
+                <w:lang w:val="en-IN"/>
+              </w:rPr>
+            </w:pPr>
+            <w:r>
+              <w:rPr>
+                <w:lang w:val="en-IN"/>
+              </w:rPr>
+              <w:t>REST API calls executing SQL remotely</w:t>
+            </w:r>
+          </w:p>
+        </w:tc>
+      </w:tr>
+    </w:tbl>
     <w:p/>
     <w:sectPr>
       <w:pgSz w:w="12240" w:h="15840"/>
@@ -3836,6 +4815,232 @@
       <w:rPr>
         <w:rFonts w:ascii="Symbol" w:hAnsi="Symbol" w:hint="default"/>
       </w:rPr>
+    </w:lvl>
+  </w:abstractNum>
+  <w:abstractNum w:abstractNumId="9" w15:restartNumberingAfterBreak="0">
+    <w:nsid w:val="407E6FD5"/>
+    <w:multiLevelType w:val="multilevel"/>
+    <w:tmpl w:val="2B98AD94"/>
+    <w:lvl w:ilvl="0">
+      <w:start w:val="1"/>
+      <w:numFmt w:val="decimal"/>
+      <w:lvlText w:val="%1."/>
+      <w:lvlJc w:val="left"/>
+      <w:pPr>
+        <w:tabs>
+          <w:tab w:val="num" w:pos="720"/>
+        </w:tabs>
+        <w:ind w:left="720" w:hanging="360"/>
+      </w:pPr>
+    </w:lvl>
+    <w:lvl w:ilvl="1" w:tentative="1">
+      <w:start w:val="1"/>
+      <w:numFmt w:val="decimal"/>
+      <w:lvlText w:val="%2."/>
+      <w:lvlJc w:val="left"/>
+      <w:pPr>
+        <w:tabs>
+          <w:tab w:val="num" w:pos="1440"/>
+        </w:tabs>
+        <w:ind w:left="1440" w:hanging="360"/>
+      </w:pPr>
+    </w:lvl>
+    <w:lvl w:ilvl="2" w:tentative="1">
+      <w:start w:val="1"/>
+      <w:numFmt w:val="decimal"/>
+      <w:lvlText w:val="%3."/>
+      <w:lvlJc w:val="left"/>
+      <w:pPr>
+        <w:tabs>
+          <w:tab w:val="num" w:pos="2160"/>
+        </w:tabs>
+        <w:ind w:left="2160" w:hanging="360"/>
+      </w:pPr>
+    </w:lvl>
+    <w:lvl w:ilvl="3" w:tentative="1">
+      <w:start w:val="1"/>
+      <w:numFmt w:val="decimal"/>
+      <w:lvlText w:val="%4."/>
+      <w:lvlJc w:val="left"/>
+      <w:pPr>
+        <w:tabs>
+          <w:tab w:val="num" w:pos="2880"/>
+        </w:tabs>
+        <w:ind w:left="2880" w:hanging="360"/>
+      </w:pPr>
+    </w:lvl>
+    <w:lvl w:ilvl="4" w:tentative="1">
+      <w:start w:val="1"/>
+      <w:numFmt w:val="decimal"/>
+      <w:lvlText w:val="%5."/>
+      <w:lvlJc w:val="left"/>
+      <w:pPr>
+        <w:tabs>
+          <w:tab w:val="num" w:pos="3600"/>
+        </w:tabs>
+        <w:ind w:left="3600" w:hanging="360"/>
+      </w:pPr>
+    </w:lvl>
+    <w:lvl w:ilvl="5" w:tentative="1">
+      <w:start w:val="1"/>
+      <w:numFmt w:val="decimal"/>
+      <w:lvlText w:val="%6."/>
+      <w:lvlJc w:val="left"/>
+      <w:pPr>
+        <w:tabs>
+          <w:tab w:val="num" w:pos="4320"/>
+        </w:tabs>
+        <w:ind w:left="4320" w:hanging="360"/>
+      </w:pPr>
+    </w:lvl>
+    <w:lvl w:ilvl="6" w:tentative="1">
+      <w:start w:val="1"/>
+      <w:numFmt w:val="decimal"/>
+      <w:lvlText w:val="%7."/>
+      <w:lvlJc w:val="left"/>
+      <w:pPr>
+        <w:tabs>
+          <w:tab w:val="num" w:pos="5040"/>
+        </w:tabs>
+        <w:ind w:left="5040" w:hanging="360"/>
+      </w:pPr>
+    </w:lvl>
+    <w:lvl w:ilvl="7" w:tentative="1">
+      <w:start w:val="1"/>
+      <w:numFmt w:val="decimal"/>
+      <w:lvlText w:val="%8."/>
+      <w:lvlJc w:val="left"/>
+      <w:pPr>
+        <w:tabs>
+          <w:tab w:val="num" w:pos="5760"/>
+        </w:tabs>
+        <w:ind w:left="5760" w:hanging="360"/>
+      </w:pPr>
+    </w:lvl>
+    <w:lvl w:ilvl="8" w:tentative="1">
+      <w:start w:val="1"/>
+      <w:numFmt w:val="decimal"/>
+      <w:lvlText w:val="%9."/>
+      <w:lvlJc w:val="left"/>
+      <w:pPr>
+        <w:tabs>
+          <w:tab w:val="num" w:pos="6480"/>
+        </w:tabs>
+        <w:ind w:left="6480" w:hanging="360"/>
+      </w:pPr>
+    </w:lvl>
+  </w:abstractNum>
+  <w:abstractNum w:abstractNumId="10" w15:restartNumberingAfterBreak="0">
+    <w:nsid w:val="7DAF0262"/>
+    <w:multiLevelType w:val="multilevel"/>
+    <w:tmpl w:val="29446C60"/>
+    <w:lvl w:ilvl="0">
+      <w:start w:val="1"/>
+      <w:numFmt w:val="decimal"/>
+      <w:lvlText w:val="%1."/>
+      <w:lvlJc w:val="left"/>
+      <w:pPr>
+        <w:tabs>
+          <w:tab w:val="num" w:pos="720"/>
+        </w:tabs>
+        <w:ind w:left="720" w:hanging="360"/>
+      </w:pPr>
+    </w:lvl>
+    <w:lvl w:ilvl="1" w:tentative="1">
+      <w:start w:val="1"/>
+      <w:numFmt w:val="decimal"/>
+      <w:lvlText w:val="%2."/>
+      <w:lvlJc w:val="left"/>
+      <w:pPr>
+        <w:tabs>
+          <w:tab w:val="num" w:pos="1440"/>
+        </w:tabs>
+        <w:ind w:left="1440" w:hanging="360"/>
+      </w:pPr>
+    </w:lvl>
+    <w:lvl w:ilvl="2" w:tentative="1">
+      <w:start w:val="1"/>
+      <w:numFmt w:val="decimal"/>
+      <w:lvlText w:val="%3."/>
+      <w:lvlJc w:val="left"/>
+      <w:pPr>
+        <w:tabs>
+          <w:tab w:val="num" w:pos="2160"/>
+        </w:tabs>
+        <w:ind w:left="2160" w:hanging="360"/>
+      </w:pPr>
+    </w:lvl>
+    <w:lvl w:ilvl="3" w:tentative="1">
+      <w:start w:val="1"/>
+      <w:numFmt w:val="decimal"/>
+      <w:lvlText w:val="%4."/>
+      <w:lvlJc w:val="left"/>
+      <w:pPr>
+        <w:tabs>
+          <w:tab w:val="num" w:pos="2880"/>
+        </w:tabs>
+        <w:ind w:left="2880" w:hanging="360"/>
+      </w:pPr>
+    </w:lvl>
+    <w:lvl w:ilvl="4" w:tentative="1">
+      <w:start w:val="1"/>
+      <w:numFmt w:val="decimal"/>
+      <w:lvlText w:val="%5."/>
+      <w:lvlJc w:val="left"/>
+      <w:pPr>
+        <w:tabs>
+          <w:tab w:val="num" w:pos="3600"/>
+        </w:tabs>
+        <w:ind w:left="3600" w:hanging="360"/>
+      </w:pPr>
+    </w:lvl>
+    <w:lvl w:ilvl="5" w:tentative="1">
+      <w:start w:val="1"/>
+      <w:numFmt w:val="decimal"/>
+      <w:lvlText w:val="%6."/>
+      <w:lvlJc w:val="left"/>
+      <w:pPr>
+        <w:tabs>
+          <w:tab w:val="num" w:pos="4320"/>
+        </w:tabs>
+        <w:ind w:left="4320" w:hanging="360"/>
+      </w:pPr>
+    </w:lvl>
+    <w:lvl w:ilvl="6" w:tentative="1">
+      <w:start w:val="1"/>
+      <w:numFmt w:val="decimal"/>
+      <w:lvlText w:val="%7."/>
+      <w:lvlJc w:val="left"/>
+      <w:pPr>
+        <w:tabs>
+          <w:tab w:val="num" w:pos="5040"/>
+        </w:tabs>
+        <w:ind w:left="5040" w:hanging="360"/>
+      </w:pPr>
+    </w:lvl>
+    <w:lvl w:ilvl="7" w:tentative="1">
+      <w:start w:val="1"/>
+      <w:numFmt w:val="decimal"/>
+      <w:lvlText w:val="%8."/>
+      <w:lvlJc w:val="left"/>
+      <w:pPr>
+        <w:tabs>
+          <w:tab w:val="num" w:pos="5760"/>
+        </w:tabs>
+        <w:ind w:left="5760" w:hanging="360"/>
+      </w:pPr>
+    </w:lvl>
+    <w:lvl w:ilvl="8" w:tentative="1">
+      <w:start w:val="1"/>
+      <w:numFmt w:val="decimal"/>
+      <w:lvlText w:val="%9."/>
+      <w:lvlJc w:val="left"/>
+      <w:pPr>
+        <w:tabs>
+          <w:tab w:val="num" w:pos="6480"/>
+        </w:tabs>
+        <w:ind w:left="6480" w:hanging="360"/>
+      </w:pPr>
     </w:lvl>
   </w:abstractNum>
   <w:num w:numId="1" w16cid:durableId="1219513221">
@@ -3864,6 +5069,12 @@
   </w:num>
   <w:num w:numId="9" w16cid:durableId="876939661">
     <w:abstractNumId w:val="0"/>
+  </w:num>
+  <w:num w:numId="10" w16cid:durableId="175384433">
+    <w:abstractNumId w:val="10"/>
+  </w:num>
+  <w:num w:numId="11" w16cid:durableId="1278484935">
+    <w:abstractNumId w:val="9"/>
   </w:num>
 </w:numbering>
 </file>

</xml_diff>